<commit_message>
Fixed quite a lot of things, mainly bindings. Added swordfish nuget.
</commit_message>
<xml_diff>
--- a/_prototyping/classeDiag/description.docx
+++ b/_prototyping/classeDiag/description.docx
@@ -16,65 +16,17 @@
         <w:pStyle w:val="Titre1"/>
       </w:pPr>
       <w:r>
-        <w:t>Diagramme complet – librairie PcLogic</w:t>
+        <w:t xml:space="preserve">Diagramme complet – </w:t>
+      </w:r>
+      <w:r>
+        <w:t>Bibliothèque</w:t>
+      </w:r>
+      <w:r>
+        <w:t xml:space="preserve"> PcLogic</w:t>
       </w:r>
     </w:p>
     <w:p/>
-    <w:p>
-      <w:r>
-        <w:rPr>
-          <w:noProof/>
-        </w:rPr>
-        <w:drawing>
-          <wp:inline distT="0" distB="0" distL="0" distR="0" wp14:anchorId="2BC31B55" wp14:editId="76FC5215">
-            <wp:extent cx="5743575" cy="5657850"/>
-            <wp:effectExtent l="0" t="0" r="9525" b="0"/>
-            <wp:docPr id="1" name="Image 1"/>
-            <wp:cNvGraphicFramePr>
-              <a:graphicFrameLocks xmlns:a="http://schemas.openxmlformats.org/drawingml/2006/main" noChangeAspect="1"/>
-            </wp:cNvGraphicFramePr>
-            <a:graphic xmlns:a="http://schemas.openxmlformats.org/drawingml/2006/main">
-              <a:graphicData uri="http://schemas.openxmlformats.org/drawingml/2006/picture">
-                <pic:pic xmlns:pic="http://schemas.openxmlformats.org/drawingml/2006/picture">
-                  <pic:nvPicPr>
-                    <pic:cNvPr id="0" name="Picture 1"/>
-                    <pic:cNvPicPr>
-                      <a:picLocks noChangeAspect="1" noChangeArrowheads="1"/>
-                    </pic:cNvPicPr>
-                  </pic:nvPicPr>
-                  <pic:blipFill>
-                    <a:blip r:embed="rId7" cstate="print">
-                      <a:extLst>
-                        <a:ext uri="{28A0092B-C50C-407E-A947-70E740481C1C}">
-                          <a14:useLocalDpi xmlns:a14="http://schemas.microsoft.com/office/drawing/2010/main" val="0"/>
-                        </a:ext>
-                      </a:extLst>
-                    </a:blip>
-                    <a:srcRect/>
-                    <a:stretch>
-                      <a:fillRect/>
-                    </a:stretch>
-                  </pic:blipFill>
-                  <pic:spPr bwMode="auto">
-                    <a:xfrm>
-                      <a:off x="0" y="0"/>
-                      <a:ext cx="5743575" cy="5657850"/>
-                    </a:xfrm>
-                    <a:prstGeom prst="rect">
-                      <a:avLst/>
-                    </a:prstGeom>
-                    <a:noFill/>
-                    <a:ln>
-                      <a:noFill/>
-                    </a:ln>
-                  </pic:spPr>
-                </pic:pic>
-              </a:graphicData>
-            </a:graphic>
-          </wp:inline>
-        </w:drawing>
-      </w:r>
-    </w:p>
+    <w:p/>
     <w:p>
       <w:pPr>
         <w:pStyle w:val="Sansinterligne"/>
@@ -86,8 +38,14 @@
     <w:p>
       <w:pPr>
         <w:pStyle w:val="Titre1"/>
-      </w:pPr>
-      <w:r>
+        <w:rPr>
+          <w:u w:val="single"/>
+        </w:rPr>
+      </w:pPr>
+      <w:r>
+        <w:rPr>
+          <w:u w:val="single"/>
+        </w:rPr>
         <w:t>Espace de noms logicPC.Gestionnaires</w:t>
       </w:r>
     </w:p>
@@ -102,7 +60,6 @@
     </w:p>
     <w:p>
       <w:r>
-        <w:lastRenderedPageBreak/>
         <w:drawing>
           <wp:inline distT="0" distB="0" distL="0" distR="0" wp14:anchorId="6812440C" wp14:editId="66517D10">
             <wp:extent cx="5760720" cy="3322955"/>
@@ -119,7 +76,7 @@
                     <pic:cNvPicPr/>
                   </pic:nvPicPr>
                   <pic:blipFill>
-                    <a:blip r:embed="rId8"/>
+                    <a:blip r:embed="rId7"/>
                     <a:stretch>
                       <a:fillRect/>
                     </a:stretch>
@@ -189,6 +146,7 @@
         <w:pStyle w:val="Titre2"/>
       </w:pPr>
       <w:r>
+        <w:lastRenderedPageBreak/>
         <w:t>Responsabilités de la classe</w:t>
       </w:r>
       <w:r>
@@ -208,6 +166,269 @@
             <wp:extent cx="5314950" cy="2209800"/>
             <wp:effectExtent l="0" t="0" r="0" b="0"/>
             <wp:docPr id="7" name="Image 7"/>
+            <wp:cNvGraphicFramePr>
+              <a:graphicFrameLocks xmlns:a="http://schemas.openxmlformats.org/drawingml/2006/main" noChangeAspect="1"/>
+            </wp:cNvGraphicFramePr>
+            <a:graphic xmlns:a="http://schemas.openxmlformats.org/drawingml/2006/main">
+              <a:graphicData uri="http://schemas.openxmlformats.org/drawingml/2006/picture">
+                <pic:pic xmlns:pic="http://schemas.openxmlformats.org/drawingml/2006/picture">
+                  <pic:nvPicPr>
+                    <pic:cNvPr id="1" name=""/>
+                    <pic:cNvPicPr/>
+                  </pic:nvPicPr>
+                  <pic:blipFill>
+                    <a:blip r:embed="rId8"/>
+                    <a:stretch>
+                      <a:fillRect/>
+                    </a:stretch>
+                  </pic:blipFill>
+                  <pic:spPr>
+                    <a:xfrm>
+                      <a:off x="0" y="0"/>
+                      <a:ext cx="5314950" cy="2209800"/>
+                    </a:xfrm>
+                    <a:prstGeom prst="rect">
+                      <a:avLst/>
+                    </a:prstGeom>
+                  </pic:spPr>
+                </pic:pic>
+              </a:graphicData>
+            </a:graphic>
+          </wp:inline>
+        </w:drawing>
+      </w:r>
+    </w:p>
+    <w:p>
+      <w:r>
+        <w:t>Cette classe</w:t>
+      </w:r>
+      <w:r>
+        <w:t xml:space="preserve"> a pour responsabilités :</w:t>
+      </w:r>
+    </w:p>
+    <w:p>
+      <w:pPr>
+        <w:pStyle w:val="Paragraphedeliste"/>
+        <w:numPr>
+          <w:ilvl w:val="0"/>
+          <w:numId w:val="1"/>
+        </w:numPr>
+      </w:pPr>
+      <w:r>
+        <w:t>L’appel des méthodes statiques d’importation</w:t>
+      </w:r>
+      <w:r>
+        <w:t xml:space="preserve"> par </w:t>
+      </w:r>
+      <w:r>
+        <w:rPr>
+          <w:color w:val="00B050"/>
+        </w:rPr>
+        <w:t>GetAllPics()</w:t>
+      </w:r>
+      <w:r>
+        <w:t>.</w:t>
+      </w:r>
+      <w:r>
+        <w:t xml:space="preserve"> La méthode est appelée dès l’instanciation de la classe GestionnaireListes.</w:t>
+      </w:r>
+    </w:p>
+    <w:p>
+      <w:pPr>
+        <w:pStyle w:val="Paragraphedeliste"/>
+        <w:numPr>
+          <w:ilvl w:val="0"/>
+          <w:numId w:val="1"/>
+        </w:numPr>
+      </w:pPr>
+      <w:r>
+        <w:t xml:space="preserve">Le stockage direct de ces données importées dans le dictionnaire </w:t>
+      </w:r>
+      <w:r>
+        <w:rPr>
+          <w:color w:val="00B0F0"/>
+        </w:rPr>
+        <w:t>Data</w:t>
+      </w:r>
+      <w:r>
+        <w:t xml:space="preserve">, puis, une fois le traitement terminé, l’enregistrement permanent de ces données dans le </w:t>
+      </w:r>
+      <w:r>
+        <w:t>dictionnaire</w:t>
+      </w:r>
+      <w:r>
+        <w:t xml:space="preserve"> en lecture seule </w:t>
+      </w:r>
+      <w:r>
+        <w:rPr>
+          <w:color w:val="215868" w:themeColor="accent5" w:themeShade="80"/>
+        </w:rPr>
+        <w:t>ProtectedData</w:t>
+      </w:r>
+      <w:r>
+        <w:t>.</w:t>
+      </w:r>
+    </w:p>
+    <w:p>
+      <w:pPr>
+        <w:pStyle w:val="Paragraphedeliste"/>
+        <w:numPr>
+          <w:ilvl w:val="0"/>
+          <w:numId w:val="1"/>
+        </w:numPr>
+      </w:pPr>
+      <w:r>
+        <w:t xml:space="preserve">Le stockage des listes utilisateur dans le dictionnaire </w:t>
+      </w:r>
+      <w:r>
+        <w:rPr>
+          <w:color w:val="00B0F0"/>
+        </w:rPr>
+        <w:t>MesListesUtilisateur</w:t>
+      </w:r>
+      <w:r>
+        <w:t>.</w:t>
+      </w:r>
+    </w:p>
+    <w:p>
+      <w:pPr>
+        <w:pStyle w:val="Paragraphedeliste"/>
+        <w:numPr>
+          <w:ilvl w:val="0"/>
+          <w:numId w:val="1"/>
+        </w:numPr>
+      </w:pPr>
+      <w:r>
+        <w:t xml:space="preserve">Le stockage de la clé de dictionnaire désignant la carte devant être affichée dans la vue par le Master Detail en tant que string dans </w:t>
+      </w:r>
+      <w:r>
+        <w:rPr>
+          <w:color w:val="00B0F0"/>
+        </w:rPr>
+        <w:t>ActiveKey</w:t>
+      </w:r>
+      <w:r>
+        <w:t>.</w:t>
+      </w:r>
+    </w:p>
+    <w:p>
+      <w:pPr>
+        <w:pStyle w:val="Paragraphedeliste"/>
+        <w:numPr>
+          <w:ilvl w:val="0"/>
+          <w:numId w:val="1"/>
+        </w:numPr>
+      </w:pPr>
+      <w:r>
+        <w:t xml:space="preserve">La gestion générale des listes utilisateur avec les méthodes </w:t>
+      </w:r>
+      <w:r>
+        <w:rPr>
+          <w:color w:val="00B050"/>
+        </w:rPr>
+        <w:t>AjouterListe()</w:t>
+      </w:r>
+      <w:r>
+        <w:t xml:space="preserve">, </w:t>
+      </w:r>
+      <w:r>
+        <w:rPr>
+          <w:color w:val="00B050"/>
+        </w:rPr>
+        <w:t>SupprimeListe()</w:t>
+      </w:r>
+      <w:r>
+        <w:t xml:space="preserve">, </w:t>
+      </w:r>
+      <w:r>
+        <w:rPr>
+          <w:color w:val="00B050"/>
+        </w:rPr>
+        <w:t>DuplicateList()</w:t>
+      </w:r>
+      <w:r>
+        <w:t xml:space="preserve">, </w:t>
+      </w:r>
+      <w:r>
+        <w:rPr>
+          <w:color w:val="00B050"/>
+        </w:rPr>
+        <w:t>RenameList(</w:t>
+      </w:r>
+      <w:r>
+        <w:rPr>
+          <w:color w:val="00B050"/>
+        </w:rPr>
+        <w:t>)</w:t>
+      </w:r>
+      <w:r>
+        <w:t>.</w:t>
+      </w:r>
+    </w:p>
+    <w:p>
+      <w:pPr>
+        <w:rPr>
+          <w:rFonts w:ascii="Consolas" w:hAnsi="Consolas" w:cs="Consolas"/>
+          <w:color w:val="000000"/>
+          <w:sz w:val="19"/>
+          <w:szCs w:val="19"/>
+        </w:rPr>
+      </w:pPr>
+      <w:r>
+        <w:t xml:space="preserve">Cette classe possède également un champ </w:t>
+      </w:r>
+      <w:r>
+        <w:rPr>
+          <w:color w:val="FF0000"/>
+        </w:rPr>
+        <w:t>PropertyChanged</w:t>
+      </w:r>
+      <w:r>
+        <w:rPr>
+          <w:color w:val="FF0000"/>
+        </w:rPr>
+        <w:t xml:space="preserve"> </w:t>
+      </w:r>
+      <w:r>
+        <w:t>pour respecter le contrat de l’interface INotifyPropertyChanged.</w:t>
+      </w:r>
+      <w:r>
+        <w:t xml:space="preserve"> Une méthode non-référencée dans ce diagramme de classe y est attachée mais n’a aucune utilité autre que d’empêcher une exception où l’évènement PropertyChanged est lancé mais aucune méthode n’est abonnée à cet évènement. Le nom de cette méthode est </w:t>
+      </w:r>
+      <w:r>
+        <w:rPr>
+          <w:rFonts w:ascii="Consolas" w:hAnsi="Consolas" w:cs="Consolas"/>
+          <w:color w:val="000000"/>
+          <w:sz w:val="19"/>
+          <w:szCs w:val="19"/>
+        </w:rPr>
+        <w:t>GestionnaireListes_PropertyChangedDummy</w:t>
+      </w:r>
+      <w:r>
+        <w:rPr>
+          <w:rFonts w:ascii="Consolas" w:hAnsi="Consolas" w:cs="Consolas"/>
+          <w:color w:val="000000"/>
+          <w:sz w:val="19"/>
+          <w:szCs w:val="19"/>
+        </w:rPr>
+        <w:t>().</w:t>
+      </w:r>
+    </w:p>
+    <w:p>
+      <w:r>
+        <w:t>Ce champ est un Observateur fourni par le langage C# directement :</w:t>
+      </w:r>
+    </w:p>
+    <w:p>
+      <w:r>
+        <w:rPr>
+          <w:noProof/>
+        </w:rPr>
+        <w:drawing>
+          <wp:inline distT="0" distB="0" distL="0" distR="0" wp14:anchorId="3B7914D9" wp14:editId="083E9568">
+            <wp:extent cx="5760720" cy="2105660"/>
+            <wp:effectExtent l="0" t="0" r="0" b="8890"/>
+            <wp:docPr id="10" name="Image 10"/>
             <wp:cNvGraphicFramePr>
               <a:graphicFrameLocks xmlns:a="http://schemas.openxmlformats.org/drawingml/2006/main" noChangeAspect="1"/>
             </wp:cNvGraphicFramePr>
@@ -227,7 +448,7 @@
                   <pic:spPr>
                     <a:xfrm>
                       <a:off x="0" y="0"/>
-                      <a:ext cx="5314950" cy="2209800"/>
+                      <a:ext cx="5760720" cy="2105660"/>
                     </a:xfrm>
                     <a:prstGeom prst="rect">
                       <a:avLst/>
@@ -240,246 +461,77 @@
         </w:drawing>
       </w:r>
     </w:p>
-    <w:p>
-      <w:r>
-        <w:t>Cette classe</w:t>
-      </w:r>
-      <w:r>
-        <w:t xml:space="preserve"> a pour responsabilités :</w:t>
-      </w:r>
-    </w:p>
+    <w:p/>
     <w:p>
       <w:pPr>
         <w:pStyle w:val="Paragraphedeliste"/>
-        <w:numPr>
-          <w:ilvl w:val="0"/>
-          <w:numId w:val="1"/>
-        </w:numPr>
-      </w:pPr>
-      <w:r>
-        <w:t>L’appel des méthodes statiques d’importation</w:t>
-      </w:r>
-      <w:r>
-        <w:t xml:space="preserve"> par </w:t>
-      </w:r>
-      <w:r>
-        <w:rPr>
-          <w:color w:val="00B050"/>
-        </w:rPr>
-        <w:t>GetAllPics()</w:t>
+      </w:pPr>
+    </w:p>
+    <w:p>
+      <w:pPr>
+        <w:pStyle w:val="Paragraphedeliste"/>
+      </w:pPr>
+      <w:r>
+        <w:t>Dans ce cas, le sujet est GestionnaireListes</w:t>
+      </w:r>
+      <w:r>
+        <w:t xml:space="preserve"> (MesListesUtilisateur plus spécifiquement)</w:t>
+      </w:r>
+      <w:r>
+        <w:t xml:space="preserve">, l’observateur est </w:t>
+      </w:r>
+      <w:r>
+        <w:rPr>
+          <w:color w:val="FF0000"/>
+        </w:rPr>
+        <w:t>PropertyChanged</w:t>
+      </w:r>
+      <w:r>
+        <w:t xml:space="preserve">. L’évènement est lancé dès qu’une des méthodes de gestion de listes </w:t>
+      </w:r>
+      <w:r>
+        <w:t>se termine</w:t>
       </w:r>
       <w:r>
         <w:t>.</w:t>
       </w:r>
-      <w:r>
-        <w:t xml:space="preserve"> La méthode est appelée dès l’instanciation de la classe GestionnaireListes.</w:t>
-      </w:r>
     </w:p>
     <w:p>
       <w:pPr>
         <w:pStyle w:val="Paragraphedeliste"/>
-        <w:numPr>
-          <w:ilvl w:val="0"/>
-          <w:numId w:val="1"/>
-        </w:numPr>
-      </w:pPr>
-      <w:r>
-        <w:t xml:space="preserve">Le stockage direct de ces données importées dans le dictionnaire </w:t>
-      </w:r>
-      <w:r>
-        <w:rPr>
-          <w:color w:val="365F91" w:themeColor="accent1" w:themeShade="BF"/>
-        </w:rPr>
-        <w:t>Data</w:t>
-      </w:r>
-      <w:r>
-        <w:t xml:space="preserve">, puis, une fois le traitement terminé, l’enregistrement permanent de ces données dans le </w:t>
-      </w:r>
-      <w:r>
-        <w:t>dictionnaire</w:t>
-      </w:r>
-      <w:r>
-        <w:t xml:space="preserve"> en lecture seule </w:t>
-      </w:r>
-      <w:r>
-        <w:rPr>
-          <w:color w:val="215868" w:themeColor="accent5" w:themeShade="80"/>
-        </w:rPr>
-        <w:t>ProtectedData</w:t>
-      </w:r>
-      <w:r>
-        <w:t>.</w:t>
-      </w:r>
-    </w:p>
-    <w:p>
-      <w:pPr>
-        <w:pStyle w:val="Paragraphedeliste"/>
-        <w:numPr>
-          <w:ilvl w:val="0"/>
-          <w:numId w:val="1"/>
-        </w:numPr>
-      </w:pPr>
-      <w:r>
-        <w:t xml:space="preserve">Le stockage des listes utilisateur dans le dictionnaire </w:t>
-      </w:r>
-      <w:r>
-        <w:rPr>
-          <w:color w:val="4F81BD" w:themeColor="accent1"/>
-        </w:rPr>
-        <w:t>MesListesUtilisateur</w:t>
-      </w:r>
-      <w:r>
-        <w:t>.</w:t>
-      </w:r>
-    </w:p>
-    <w:p>
-      <w:pPr>
-        <w:pStyle w:val="Paragraphedeliste"/>
-        <w:numPr>
-          <w:ilvl w:val="0"/>
-          <w:numId w:val="1"/>
-        </w:numPr>
-      </w:pPr>
-      <w:r>
-        <w:t xml:space="preserve">Le stockage de la clé de dictionnaire désignant la carte devant être affichée dans la vue par le Master Detail en tant que string dans </w:t>
-      </w:r>
-      <w:r>
-        <w:rPr>
-          <w:color w:val="365F91" w:themeColor="accent1" w:themeShade="BF"/>
-        </w:rPr>
-        <w:t>ActiveKey</w:t>
-      </w:r>
-      <w:r>
-        <w:t>.</w:t>
-      </w:r>
-    </w:p>
-    <w:p>
-      <w:pPr>
-        <w:pStyle w:val="Paragraphedeliste"/>
-        <w:numPr>
-          <w:ilvl w:val="0"/>
-          <w:numId w:val="1"/>
-        </w:numPr>
-      </w:pPr>
-      <w:r>
-        <w:lastRenderedPageBreak/>
-        <w:t xml:space="preserve">La gestion générale des listes utilisateur avec les méthodes </w:t>
-      </w:r>
-      <w:proofErr w:type="gramStart"/>
-      <w:r>
-        <w:rPr>
-          <w:color w:val="00B050"/>
-        </w:rPr>
-        <w:t>AjouterListe(</w:t>
-      </w:r>
-      <w:proofErr w:type="gramEnd"/>
-      <w:r>
-        <w:rPr>
-          <w:color w:val="00B050"/>
-        </w:rPr>
-        <w:t>)</w:t>
-      </w:r>
-      <w:r>
-        <w:t xml:space="preserve">, </w:t>
-      </w:r>
-      <w:r>
-        <w:rPr>
-          <w:color w:val="00B050"/>
-        </w:rPr>
-        <w:t>SupprimeListe()</w:t>
-      </w:r>
-      <w:r>
-        <w:t xml:space="preserve">, </w:t>
-      </w:r>
-      <w:r>
-        <w:rPr>
-          <w:color w:val="00B050"/>
-        </w:rPr>
-        <w:t>DuplicateList()</w:t>
-      </w:r>
-      <w:r>
-        <w:t xml:space="preserve">, </w:t>
-      </w:r>
-      <w:r>
-        <w:rPr>
-          <w:color w:val="00B050"/>
-        </w:rPr>
-        <w:t>RenameList(</w:t>
-      </w:r>
-      <w:r>
-        <w:rPr>
-          <w:color w:val="00B050"/>
-        </w:rPr>
-        <w:t>)</w:t>
-      </w:r>
-      <w:r>
-        <w:t>.</w:t>
-      </w:r>
-    </w:p>
-    <w:p>
-      <w:pPr>
-        <w:rPr>
-          <w:rFonts w:ascii="Consolas" w:hAnsi="Consolas" w:cs="Consolas"/>
-          <w:color w:val="000000"/>
-          <w:sz w:val="19"/>
-          <w:szCs w:val="19"/>
-        </w:rPr>
-      </w:pPr>
-      <w:r>
-        <w:t xml:space="preserve">Cette classe possède également un champ </w:t>
-      </w:r>
-      <w:r>
-        <w:rPr>
-          <w:color w:val="FF0000"/>
-        </w:rPr>
-        <w:t>PropertyChanged</w:t>
-      </w:r>
-      <w:r>
-        <w:rPr>
-          <w:color w:val="FF0000"/>
-        </w:rPr>
-        <w:t xml:space="preserve"> </w:t>
-      </w:r>
-      <w:r>
-        <w:t>pour respecter le contrat de l’interface INotifyPropertyChanged.</w:t>
-      </w:r>
-      <w:r>
-        <w:t xml:space="preserve"> Une méthode non-référencée dans ce diagramme de classe y est attachée mais n’a aucune utilité autre que d’empêcher une exception où l’évènement PropertyChanged est lancé mais aucune méthode n’est abonnée à cet évènement. Le nom de cette méthode est </w:t>
-      </w:r>
-      <w:r>
-        <w:rPr>
-          <w:rFonts w:ascii="Consolas" w:hAnsi="Consolas" w:cs="Consolas"/>
-          <w:color w:val="000000"/>
-          <w:sz w:val="19"/>
-          <w:szCs w:val="19"/>
-        </w:rPr>
-        <w:t>GestionnaireListes_PropertyChangedDummy</w:t>
-      </w:r>
-      <w:r>
-        <w:rPr>
-          <w:rFonts w:ascii="Consolas" w:hAnsi="Consolas" w:cs="Consolas"/>
-          <w:color w:val="000000"/>
-          <w:sz w:val="19"/>
-          <w:szCs w:val="19"/>
-        </w:rPr>
-        <w:t>().</w:t>
-      </w:r>
-    </w:p>
-    <w:p>
-      <w:r>
-        <w:t>Ce champ est un Observateur fourni par le langage C# directement :</w:t>
-      </w:r>
-    </w:p>
+      </w:pPr>
+    </w:p>
+    <w:p>
+      <w:pPr>
+        <w:pStyle w:val="Titre1"/>
+        <w:rPr>
+          <w:u w:val="single"/>
+        </w:rPr>
+      </w:pPr>
+      <w:r>
+        <w:rPr>
+          <w:u w:val="single"/>
+        </w:rPr>
+        <w:t>Espace de noms logicPC.CardData</w:t>
+      </w:r>
+      <w:r>
+        <w:rPr>
+          <w:u w:val="single"/>
+        </w:rPr>
+        <w:t xml:space="preserve"> (et logicPC.Templates)</w:t>
+      </w:r>
+    </w:p>
+    <w:p/>
     <w:p>
       <w:r>
         <w:rPr>
           <w:noProof/>
         </w:rPr>
         <w:drawing>
-          <wp:inline distT="0" distB="0" distL="0" distR="0" wp14:anchorId="3B7914D9" wp14:editId="083E9568">
-            <wp:extent cx="5760720" cy="2105660"/>
-            <wp:effectExtent l="0" t="0" r="0" b="8890"/>
-            <wp:docPr id="10" name="Image 10"/>
+          <wp:inline distT="0" distB="0" distL="0" distR="0" wp14:anchorId="54BB1BF3" wp14:editId="0939C0C2">
+            <wp:extent cx="5621573" cy="2675081"/>
+            <wp:effectExtent l="0" t="0" r="0" b="0"/>
+            <wp:docPr id="1" name="Image 1"/>
             <wp:cNvGraphicFramePr>
               <a:graphicFrameLocks xmlns:a="http://schemas.openxmlformats.org/drawingml/2006/main" noChangeAspect="1"/>
             </wp:cNvGraphicFramePr>
@@ -499,7 +551,7 @@
                   <pic:spPr>
                     <a:xfrm>
                       <a:off x="0" y="0"/>
-                      <a:ext cx="5760720" cy="2105660"/>
+                      <a:ext cx="5629795" cy="2678994"/>
                     </a:xfrm>
                     <a:prstGeom prst="rect">
                       <a:avLst/>
@@ -512,37 +564,1548 @@
         </w:drawing>
       </w:r>
     </w:p>
+    <w:p>
+      <w:r>
+        <w:t>La classe carte utilise un</w:t>
+      </w:r>
+      <w:r>
+        <w:t xml:space="preserve"> modèle (pas un patron de conception)</w:t>
+      </w:r>
+      <w:r>
+        <w:t xml:space="preserve"> composition-et-héritage pour contenir ses données. Elle dérive de la classe abstraite </w:t>
+      </w:r>
+      <w:r>
+        <w:t>DataEntry qui est la classe la plus basique utilisable avec la bibliothèque de classes (juste les données brutes sous forme de strings, le chemin vers le fichier d’origine et le numéro de ligne d’où cette carte provient).</w:t>
+      </w:r>
+    </w:p>
+    <w:p>
+      <w:pPr>
+        <w:pStyle w:val="Titre2"/>
+      </w:pPr>
+      <w:r>
+        <w:t xml:space="preserve">Responsabilités de la classe </w:t>
+      </w:r>
+      <w:r>
+        <w:t>Card</w:t>
+      </w:r>
+    </w:p>
+    <w:p>
+      <w:r>
+        <w:t xml:space="preserve">La classe Card instancie les classes Specs, Info et Theorics et dérive de </w:t>
+      </w:r>
+      <w:r>
+        <w:rPr>
+          <w:i/>
+          <w:iCs/>
+        </w:rPr>
+        <w:t>DataEntry</w:t>
+      </w:r>
+      <w:r>
+        <w:t xml:space="preserve">. Les classes de cet espace de noms, hormis Theorics, n’effectuent aucun traitement de données et </w:t>
+      </w:r>
+      <w:r>
+        <w:t>ne servent qu’à stocker les données qui leur sont assignées lors de leur instanciation.</w:t>
+      </w:r>
+    </w:p>
+    <w:p>
+      <w:pPr>
+        <w:pStyle w:val="Paragraphedeliste"/>
+        <w:numPr>
+          <w:ilvl w:val="0"/>
+          <w:numId w:val="1"/>
+        </w:numPr>
+      </w:pPr>
+      <w:r>
+        <w:rPr>
+          <w:color w:val="00B0F0"/>
+        </w:rPr>
+        <w:t>Informations</w:t>
+      </w:r>
+      <w:r>
+        <w:t xml:space="preserve"> contient une classe </w:t>
+      </w:r>
+      <w:r>
+        <w:rPr>
+          <w:color w:val="00B0F0"/>
+        </w:rPr>
+        <w:t>Info</w:t>
+      </w:r>
+      <w:r>
+        <w:t xml:space="preserve"> qui sert à stocker les informations </w:t>
+      </w:r>
+      <w:r>
+        <w:t>non-numériques sur la carte (nom, date de sortie, etc…).</w:t>
+      </w:r>
+    </w:p>
+    <w:p>
+      <w:pPr>
+        <w:pStyle w:val="Paragraphedeliste"/>
+        <w:numPr>
+          <w:ilvl w:val="0"/>
+          <w:numId w:val="1"/>
+        </w:numPr>
+      </w:pPr>
+      <w:r>
+        <w:rPr>
+          <w:color w:val="00B0F0"/>
+        </w:rPr>
+        <w:t>Specifications</w:t>
+      </w:r>
+      <w:r>
+        <w:t xml:space="preserve"> contient une classe </w:t>
+      </w:r>
+      <w:r>
+        <w:rPr>
+          <w:color w:val="00B0F0"/>
+        </w:rPr>
+        <w:t>Specs</w:t>
+      </w:r>
+      <w:r>
+        <w:t xml:space="preserve"> qui sert à stocker les informations numériques</w:t>
+      </w:r>
+      <w:r>
+        <w:t xml:space="preserve"> de la carte (surtout des indicateurs de performance).</w:t>
+      </w:r>
+    </w:p>
+    <w:p>
+      <w:pPr>
+        <w:pStyle w:val="Paragraphedeliste"/>
+        <w:numPr>
+          <w:ilvl w:val="0"/>
+          <w:numId w:val="1"/>
+        </w:numPr>
+      </w:pPr>
+      <w:r>
+        <w:t xml:space="preserve">Les méthodes </w:t>
+      </w:r>
+      <w:r>
+        <w:rPr>
+          <w:color w:val="00B050"/>
+        </w:rPr>
+        <w:t>ToString()</w:t>
+      </w:r>
+      <w:r>
+        <w:t xml:space="preserve"> de Card et des classes qu’elle instancie retourne un string contenant les informations importantes de chaque classe.</w:t>
+      </w:r>
+    </w:p>
+    <w:p>
+      <w:pPr>
+        <w:pStyle w:val="Paragraphedeliste"/>
+        <w:numPr>
+          <w:ilvl w:val="0"/>
+          <w:numId w:val="1"/>
+        </w:numPr>
+      </w:pPr>
+      <w:r>
+        <w:rPr>
+          <w:color w:val="00B0F0"/>
+        </w:rPr>
+        <w:t xml:space="preserve">Theorics </w:t>
+      </w:r>
+      <w:r>
+        <w:t xml:space="preserve">contient une classe </w:t>
+      </w:r>
+      <w:r>
+        <w:rPr>
+          <w:color w:val="00B0F0"/>
+        </w:rPr>
+        <w:t xml:space="preserve">Theorics </w:t>
+      </w:r>
+      <w:r>
+        <w:t xml:space="preserve">qui ne contient – à l’origine – pas de données. Elle est instanciée après </w:t>
+      </w:r>
+      <w:r>
+        <w:rPr>
+          <w:color w:val="00B0F0"/>
+        </w:rPr>
+        <w:t xml:space="preserve">Informations </w:t>
+      </w:r>
+      <w:r>
+        <w:t xml:space="preserve">et </w:t>
+      </w:r>
+      <w:r>
+        <w:rPr>
+          <w:color w:val="00B0F0"/>
+        </w:rPr>
+        <w:t xml:space="preserve">Specifications </w:t>
+      </w:r>
+      <w:r>
+        <w:t>et son rôle est l’extrapolation de données à partir de celles contenues dans le dataset.</w:t>
+      </w:r>
+      <w:r>
+        <w:t xml:space="preserve"> Voir « Responsabilités de la classe Theorics ».</w:t>
+      </w:r>
+    </w:p>
+    <w:p>
+      <w:r>
+        <w:t>Les classes Info et Specs n’auront pas de description de responsabilité car elles sont assez simples et ne servent qu’au stockage d’informations.</w:t>
+      </w:r>
+    </w:p>
     <w:p/>
     <w:p>
       <w:pPr>
+        <w:pStyle w:val="Titre2"/>
+      </w:pPr>
+      <w:r>
+        <w:t xml:space="preserve">Responsabilités de la classe </w:t>
+      </w:r>
+      <w:r>
+        <w:t>Theorics</w:t>
+      </w:r>
+    </w:p>
+    <w:p>
+      <w:r>
+        <w:t xml:space="preserve">Comme précité, la classe </w:t>
+      </w:r>
+      <w:r>
+        <w:rPr>
+          <w:color w:val="00B0F0"/>
+        </w:rPr>
+        <w:t xml:space="preserve">Theorics </w:t>
+      </w:r>
+      <w:r>
+        <w:t xml:space="preserve">ne se voit pas assignée d’informations immédiatement. Elle va utiliser celles des classes </w:t>
+      </w:r>
+      <w:r>
+        <w:rPr>
+          <w:color w:val="00B0F0"/>
+        </w:rPr>
+        <w:t xml:space="preserve">Info </w:t>
+      </w:r>
+      <w:r>
+        <w:t xml:space="preserve">et </w:t>
+      </w:r>
+      <w:r>
+        <w:rPr>
+          <w:color w:val="00B0F0"/>
+        </w:rPr>
+        <w:t xml:space="preserve">Specs </w:t>
+      </w:r>
+      <w:r>
+        <w:t>pour construire les siennes.</w:t>
+      </w:r>
+    </w:p>
+    <w:p>
+      <w:pPr>
         <w:pStyle w:val="Paragraphedeliste"/>
-      </w:pPr>
+        <w:numPr>
+          <w:ilvl w:val="0"/>
+          <w:numId w:val="1"/>
+        </w:numPr>
+      </w:pPr>
+      <w:r>
+        <w:t>Les champs publics</w:t>
+      </w:r>
+      <w:r>
+        <w:t xml:space="preserve"> de </w:t>
+      </w:r>
+      <w:r>
+        <w:rPr>
+          <w:color w:val="00B0F0"/>
+        </w:rPr>
+        <w:t xml:space="preserve">Theorics </w:t>
+      </w:r>
+      <w:r>
+        <w:t xml:space="preserve">contiennent les informations extrapolées à partir de celles </w:t>
+      </w:r>
+      <w:r>
+        <w:t>d’</w:t>
+      </w:r>
+      <w:r>
+        <w:rPr>
+          <w:color w:val="00B0F0"/>
+        </w:rPr>
+        <w:t>Info</w:t>
+      </w:r>
+      <w:r>
+        <w:rPr>
+          <w:color w:val="00B0F0"/>
+        </w:rPr>
+        <w:t xml:space="preserve"> </w:t>
+      </w:r>
+      <w:r>
+        <w:t xml:space="preserve">et de </w:t>
+      </w:r>
+      <w:r>
+        <w:rPr>
+          <w:color w:val="00B0F0"/>
+        </w:rPr>
+        <w:t>Specs</w:t>
+      </w:r>
+      <w:r>
+        <w:t>.</w:t>
+      </w:r>
     </w:p>
     <w:p>
       <w:pPr>
         <w:pStyle w:val="Paragraphedeliste"/>
-      </w:pPr>
-      <w:r>
-        <w:t xml:space="preserve">Dans ce cas, le sujet est GestionnaireListes, l’observateur est </w:t>
-      </w:r>
-      <w:r>
-        <w:rPr>
-          <w:color w:val="FF0000"/>
-        </w:rPr>
-        <w:t>PropertyChanged</w:t>
-      </w:r>
-      <w:r>
-        <w:t xml:space="preserve">. L’évènement est lancé dès qu’une des méthodes de gestion de listes </w:t>
-      </w:r>
-      <w:r>
-        <w:t>se termine</w:t>
+        <w:numPr>
+          <w:ilvl w:val="0"/>
+          <w:numId w:val="1"/>
+        </w:numPr>
+      </w:pPr>
+      <w:r>
+        <w:t xml:space="preserve">Les champs privés de Theorics contiennent des « facteurs » </w:t>
+      </w:r>
+      <w:r>
+        <w:t>qui sont utilisés dans le calcul des données de champ public.</w:t>
+      </w:r>
+    </w:p>
+    <w:p>
+      <w:r>
+        <w:t>A terme, les données de cette classe seront largement utilisées pour pallier aux manque de données du dataset (comme le prix de la carte, ou sa réelle puissance). Bien que semi-fiable elle permet de donner des valeurs purement indicatives à l’utilisateur.</w:t>
+      </w:r>
+      <w:r>
+        <w:t xml:space="preserve"> Elles seront aussi utilisée pour créer des graphiques permettant de voir les relations puissance/consommation/temps/coût/revenu</w:t>
       </w:r>
       <w:r>
         <w:t>.</w:t>
       </w:r>
     </w:p>
+    <w:p>
+      <w:pPr>
+        <w:pStyle w:val="Titre2"/>
+        <w:rPr>
+          <w:i/>
+          <w:iCs/>
+        </w:rPr>
+      </w:pPr>
+      <w:r>
+        <w:t xml:space="preserve">Responsabilités de la classe </w:t>
+      </w:r>
+      <w:r>
+        <w:rPr>
+          <w:i/>
+          <w:iCs/>
+        </w:rPr>
+        <w:t>DataEntry</w:t>
+      </w:r>
+    </w:p>
+    <w:p>
+      <w:r>
+        <w:t>La classe abstraite DataEntry contient les données brutes récupérées par les classes d’importation de fichier. Le but réel de cette classe est double :</w:t>
+      </w:r>
+    </w:p>
+    <w:p>
+      <w:pPr>
+        <w:pStyle w:val="Paragraphedeliste"/>
+        <w:numPr>
+          <w:ilvl w:val="0"/>
+          <w:numId w:val="1"/>
+        </w:numPr>
+      </w:pPr>
+      <w:r>
+        <w:t xml:space="preserve">Permettre la réutilisation facile de cette bibliothèque </w:t>
+      </w:r>
+      <w:r>
+        <w:t>avec une</w:t>
+      </w:r>
+      <w:r>
+        <w:t xml:space="preserve"> autre classe dérivant de DataEntry que Card pour s’adapter à un autre type de dataset (une classe ASICS pour les professionnels par exemple).</w:t>
+      </w:r>
+    </w:p>
+    <w:p>
+      <w:pPr>
+        <w:pStyle w:val="Paragraphedeliste"/>
+        <w:numPr>
+          <w:ilvl w:val="0"/>
+          <w:numId w:val="1"/>
+        </w:numPr>
+      </w:pPr>
+      <w:r>
+        <w:t xml:space="preserve">Permettre </w:t>
+      </w:r>
+      <w:r>
+        <w:t>le réenregistrement de cette carte dans un autre fichier, sans avoir à passer toutes les données dans un parseur inverse</w:t>
+      </w:r>
+      <w:r>
+        <w:t xml:space="preserve"> (notez que les classes d’exportations qui utiliseraient un tel système ne sont pas encore implémentées)</w:t>
+      </w:r>
+      <w:r>
+        <w:t>.</w:t>
+      </w:r>
+    </w:p>
+    <w:p>
+      <w:r>
+        <w:t>Cette classe contient trois champs :</w:t>
+      </w:r>
+    </w:p>
+    <w:p>
+      <w:pPr>
+        <w:pStyle w:val="Paragraphedeliste"/>
+        <w:numPr>
+          <w:ilvl w:val="0"/>
+          <w:numId w:val="1"/>
+        </w:numPr>
+      </w:pPr>
+      <w:proofErr w:type="spellStart"/>
+      <w:r>
+        <w:rPr>
+          <w:color w:val="00B0F0"/>
+        </w:rPr>
+        <w:t>RawData</w:t>
+      </w:r>
+      <w:proofErr w:type="spellEnd"/>
+      <w:r>
+        <w:rPr>
+          <w:color w:val="00B0F0"/>
+        </w:rPr>
+        <w:t xml:space="preserve"> </w:t>
+      </w:r>
+      <w:r>
+        <w:t>est une liste de strings non-</w:t>
+      </w:r>
+      <w:proofErr w:type="spellStart"/>
+      <w:r>
+        <w:rPr>
+          <w:color w:val="00B050"/>
+        </w:rPr>
+        <w:t>deepsplit</w:t>
+      </w:r>
+      <w:proofErr w:type="spellEnd"/>
+      <w:r>
+        <w:rPr>
+          <w:color w:val="00B050"/>
+        </w:rPr>
+        <w:t xml:space="preserve">() </w:t>
+      </w:r>
+      <w:r>
+        <w:t>[</w:t>
+      </w:r>
+      <w:proofErr w:type="spellStart"/>
+      <w:r>
+        <w:t>rop</w:t>
+      </w:r>
+      <w:proofErr w:type="spellEnd"/>
+      <w:r>
+        <w:t>/</w:t>
+      </w:r>
+      <w:proofErr w:type="spellStart"/>
+      <w:r>
+        <w:t>tmu</w:t>
+      </w:r>
+      <w:proofErr w:type="spellEnd"/>
+      <w:r>
+        <w:t>/</w:t>
+      </w:r>
+      <w:proofErr w:type="spellStart"/>
+      <w:r>
+        <w:t>etc</w:t>
+      </w:r>
+      <w:proofErr w:type="spellEnd"/>
+      <w:r>
+        <w:t xml:space="preserve"> intacts] qui contient les données brutes de la carte sans traitement (un simple </w:t>
+      </w:r>
+      <w:proofErr w:type="spellStart"/>
+      <w:r>
+        <w:rPr>
+          <w:color w:val="00B050"/>
+        </w:rPr>
+        <w:t>join</w:t>
+      </w:r>
+      <w:proofErr w:type="spellEnd"/>
+      <w:r>
+        <w:rPr>
+          <w:color w:val="00B050"/>
+        </w:rPr>
+        <w:t xml:space="preserve">() </w:t>
+      </w:r>
+      <w:r>
+        <w:t>suffit à retrouver le string original)</w:t>
+      </w:r>
+    </w:p>
+    <w:p>
+      <w:pPr>
+        <w:pStyle w:val="Paragraphedeliste"/>
+        <w:numPr>
+          <w:ilvl w:val="0"/>
+          <w:numId w:val="1"/>
+        </w:numPr>
+      </w:pPr>
+      <w:proofErr w:type="spellStart"/>
+      <w:r>
+        <w:rPr>
+          <w:color w:val="00B0F0"/>
+        </w:rPr>
+        <w:t>FullOriginPath</w:t>
+      </w:r>
+      <w:proofErr w:type="spellEnd"/>
+      <w:r>
+        <w:rPr>
+          <w:color w:val="00B0F0"/>
+        </w:rPr>
+        <w:t xml:space="preserve"> </w:t>
+      </w:r>
+      <w:r>
+        <w:t>est un string qui indique le chemin complet vers le fichier d’origine de la carte</w:t>
+      </w:r>
+      <w:r>
+        <w:t xml:space="preserve"> </w:t>
+      </w:r>
+      <w:r>
+        <w:t>(utile si la carte provient d’un dataset importé manuellement par l’utilisateur</w:t>
+      </w:r>
+      <w:r>
+        <w:t xml:space="preserve"> hors du </w:t>
+      </w:r>
+      <w:r>
+        <w:rPr>
+          <w:color w:val="00B0F0"/>
+        </w:rPr>
+        <w:t xml:space="preserve">PATH </w:t>
+      </w:r>
+      <w:r>
+        <w:t>indiqué par Settings</w:t>
+      </w:r>
+      <w:r>
+        <w:t>).</w:t>
+      </w:r>
+    </w:p>
+    <w:p>
+      <w:pPr>
+        <w:pStyle w:val="Paragraphedeliste"/>
+        <w:numPr>
+          <w:ilvl w:val="0"/>
+          <w:numId w:val="1"/>
+        </w:numPr>
+      </w:pPr>
+      <w:r>
+        <w:rPr>
+          <w:color w:val="00B0F0"/>
+        </w:rPr>
+        <w:t xml:space="preserve">Line </w:t>
+      </w:r>
+      <w:r>
+        <w:t xml:space="preserve">est simplement la </w:t>
+      </w:r>
+      <w:proofErr w:type="spellStart"/>
+      <w:r>
+        <w:t>postion</w:t>
+      </w:r>
+      <w:proofErr w:type="spellEnd"/>
+      <w:r>
+        <w:t xml:space="preserve"> de cette carte dans le fichier d’origine (la ligne à laquelle elle a été lue).</w:t>
+      </w:r>
+    </w:p>
+    <w:p>
+      <w:pPr>
+        <w:pStyle w:val="Titre1"/>
+        <w:rPr>
+          <w:u w:val="single"/>
+        </w:rPr>
+      </w:pPr>
+      <w:r>
+        <w:rPr>
+          <w:u w:val="single"/>
+        </w:rPr>
+        <w:lastRenderedPageBreak/>
+        <w:t>Espace de noms logicPC.</w:t>
+      </w:r>
+      <w:r>
+        <w:rPr>
+          <w:u w:val="single"/>
+        </w:rPr>
+        <w:t>Interfaces</w:t>
+      </w:r>
+    </w:p>
+    <w:p>
+      <w:pPr>
+        <w:jc w:val="center"/>
+      </w:pPr>
+      <w:r>
+        <w:rPr>
+          <w:noProof/>
+        </w:rPr>
+        <w:drawing>
+          <wp:inline distT="0" distB="0" distL="0" distR="0" wp14:anchorId="2D085C60" wp14:editId="1BB685C1">
+            <wp:extent cx="5186412" cy="5550010"/>
+            <wp:effectExtent l="0" t="0" r="0" b="0"/>
+            <wp:docPr id="12" name="Image 12"/>
+            <wp:cNvGraphicFramePr>
+              <a:graphicFrameLocks xmlns:a="http://schemas.openxmlformats.org/drawingml/2006/main" noChangeAspect="1"/>
+            </wp:cNvGraphicFramePr>
+            <a:graphic xmlns:a="http://schemas.openxmlformats.org/drawingml/2006/main">
+              <a:graphicData uri="http://schemas.openxmlformats.org/drawingml/2006/picture">
+                <pic:pic xmlns:pic="http://schemas.openxmlformats.org/drawingml/2006/picture">
+                  <pic:nvPicPr>
+                    <pic:cNvPr id="1" name=""/>
+                    <pic:cNvPicPr/>
+                  </pic:nvPicPr>
+                  <pic:blipFill>
+                    <a:blip r:embed="rId11"/>
+                    <a:stretch>
+                      <a:fillRect/>
+                    </a:stretch>
+                  </pic:blipFill>
+                  <pic:spPr>
+                    <a:xfrm>
+                      <a:off x="0" y="0"/>
+                      <a:ext cx="5189199" cy="5552993"/>
+                    </a:xfrm>
+                    <a:prstGeom prst="rect">
+                      <a:avLst/>
+                    </a:prstGeom>
+                  </pic:spPr>
+                </pic:pic>
+              </a:graphicData>
+            </a:graphic>
+          </wp:inline>
+        </w:drawing>
+      </w:r>
+    </w:p>
+    <w:p>
+      <w:r>
+        <w:t xml:space="preserve">Il s’agit de l’espace de noms pour les interfaces de PcLogic. Les seules qui sont présentes pour le moment sont celles liées à la classe Card et aux classes qu’elle instancie. Les </w:t>
+      </w:r>
+      <w:r>
+        <w:t>3</w:t>
+      </w:r>
+      <w:r>
+        <w:t xml:space="preserve"> seules interfaces intéressantes ici sont IStringable qui définit le contrat suivant :</w:t>
+      </w:r>
+    </w:p>
+    <w:p>
+      <w:r>
+        <w:t xml:space="preserve">Une classe doit avoir une méthode </w:t>
+      </w:r>
+      <w:r>
+        <w:rPr>
+          <w:color w:val="00B050"/>
+        </w:rPr>
+        <w:t xml:space="preserve">ToString() </w:t>
+      </w:r>
+      <w:r>
+        <w:t>qui ne prend pas d’arguments et qui</w:t>
+      </w:r>
+      <w:r>
+        <w:t xml:space="preserve"> renvoie un string des informations de cette classe, autre que le ToString() d’objet par défaut.</w:t>
+      </w:r>
+    </w:p>
+    <w:p>
+      <w:r>
+        <w:rPr>
+          <w:color w:val="00B0F0"/>
+        </w:rPr>
+        <w:t>ITheoric </w:t>
+      </w:r>
+      <w:r>
+        <w:t>:</w:t>
+      </w:r>
+    </w:p>
+    <w:p>
+      <w:r>
+        <w:t xml:space="preserve">Une classe doit avoir une méthode </w:t>
+      </w:r>
+      <w:r>
+        <w:rPr>
+          <w:color w:val="00B050"/>
+        </w:rPr>
+        <w:t>ProcessFactors()</w:t>
+      </w:r>
+      <w:r>
+        <w:t xml:space="preserve"> qui prend une classe info en argument</w:t>
+      </w:r>
+    </w:p>
+    <w:p>
+      <w:r>
+        <w:rPr>
+          <w:color w:val="00B0F0"/>
+        </w:rPr>
+        <w:t>ICard </w:t>
+      </w:r>
+      <w:r>
+        <w:t>:</w:t>
+      </w:r>
+    </w:p>
+    <w:p>
+      <w:r>
+        <w:t xml:space="preserve">Une classe doit avoir les propriétés </w:t>
+      </w:r>
+      <w:r>
+        <w:rPr>
+          <w:color w:val="00B0F0"/>
+        </w:rPr>
+        <w:t>Informations</w:t>
+      </w:r>
+      <w:r>
+        <w:t xml:space="preserve">, </w:t>
+      </w:r>
+      <w:r>
+        <w:rPr>
+          <w:color w:val="00B0F0"/>
+        </w:rPr>
+        <w:t>Specficiations</w:t>
+      </w:r>
+      <w:r>
+        <w:t xml:space="preserve">, et </w:t>
+      </w:r>
+      <w:r>
+        <w:rPr>
+          <w:color w:val="00B0F0"/>
+        </w:rPr>
+        <w:t>Theorics</w:t>
+      </w:r>
+      <w:r>
+        <w:t>.</w:t>
+      </w:r>
+    </w:p>
+    <w:p>
+      <w:pPr>
+        <w:pStyle w:val="Titre1"/>
+        <w:rPr>
+          <w:u w:val="single"/>
+        </w:rPr>
+      </w:pPr>
+      <w:r>
+        <w:rPr>
+          <w:u w:val="single"/>
+        </w:rPr>
+        <w:lastRenderedPageBreak/>
+        <w:t xml:space="preserve">Espace de noms </w:t>
+      </w:r>
+      <w:r>
+        <w:rPr>
+          <w:u w:val="single"/>
+        </w:rPr>
+        <w:t>logicPC.Conteneurs</w:t>
+      </w:r>
+    </w:p>
+    <w:p>
+      <w:pPr>
+        <w:jc w:val="center"/>
+      </w:pPr>
+      <w:r>
+        <w:rPr>
+          <w:noProof/>
+        </w:rPr>
+        <w:drawing>
+          <wp:inline distT="0" distB="0" distL="0" distR="0" wp14:anchorId="1780CF01" wp14:editId="08F491C7">
+            <wp:extent cx="4102873" cy="1700853"/>
+            <wp:effectExtent l="0" t="0" r="0" b="0"/>
+            <wp:docPr id="15" name="Image 15"/>
+            <wp:cNvGraphicFramePr>
+              <a:graphicFrameLocks xmlns:a="http://schemas.openxmlformats.org/drawingml/2006/main" noChangeAspect="1"/>
+            </wp:cNvGraphicFramePr>
+            <a:graphic xmlns:a="http://schemas.openxmlformats.org/drawingml/2006/main">
+              <a:graphicData uri="http://schemas.openxmlformats.org/drawingml/2006/picture">
+                <pic:pic xmlns:pic="http://schemas.openxmlformats.org/drawingml/2006/picture">
+                  <pic:nvPicPr>
+                    <pic:cNvPr id="1" name=""/>
+                    <pic:cNvPicPr/>
+                  </pic:nvPicPr>
+                  <pic:blipFill>
+                    <a:blip r:embed="rId12"/>
+                    <a:stretch>
+                      <a:fillRect/>
+                    </a:stretch>
+                  </pic:blipFill>
+                  <pic:spPr>
+                    <a:xfrm>
+                      <a:off x="0" y="0"/>
+                      <a:ext cx="4113465" cy="1705244"/>
+                    </a:xfrm>
+                    <a:prstGeom prst="rect">
+                      <a:avLst/>
+                    </a:prstGeom>
+                  </pic:spPr>
+                </pic:pic>
+              </a:graphicData>
+            </a:graphic>
+          </wp:inline>
+        </w:drawing>
+      </w:r>
+    </w:p>
+    <w:p>
+      <w:r>
+        <w:t xml:space="preserve">L’unique classe de cet espace de noms, </w:t>
+      </w:r>
+      <w:r>
+        <w:rPr>
+          <w:color w:val="00B0F0"/>
+        </w:rPr>
+        <w:t>UserList</w:t>
+      </w:r>
+      <w:r>
+        <w:t>, est une classe de stockage de données. Elle contient une liste de cartes graphiques créé par l’utilisateur</w:t>
+      </w:r>
+      <w:r>
+        <w:t>.</w:t>
+      </w:r>
+      <w:r>
+        <w:t xml:space="preserve"> Ses champs sont :</w:t>
+      </w:r>
+    </w:p>
+    <w:p>
+      <w:pPr>
+        <w:pStyle w:val="Paragraphedeliste"/>
+        <w:numPr>
+          <w:ilvl w:val="0"/>
+          <w:numId w:val="1"/>
+        </w:numPr>
+      </w:pPr>
+      <w:proofErr w:type="spellStart"/>
+      <w:r>
+        <w:rPr>
+          <w:color w:val="00B0F0"/>
+        </w:rPr>
+        <w:t>Cards</w:t>
+      </w:r>
+      <w:proofErr w:type="spellEnd"/>
+      <w:r>
+        <w:rPr>
+          <w:color w:val="00B0F0"/>
+        </w:rPr>
+        <w:t> </w:t>
+      </w:r>
+      <w:r>
+        <w:t>: Un dictionnaire de cartes qui contient toutes les cartes de la liste</w:t>
+      </w:r>
+    </w:p>
+    <w:p>
+      <w:pPr>
+        <w:pStyle w:val="Paragraphedeliste"/>
+        <w:numPr>
+          <w:ilvl w:val="0"/>
+          <w:numId w:val="1"/>
+        </w:numPr>
+      </w:pPr>
+      <w:proofErr w:type="spellStart"/>
+      <w:r>
+        <w:rPr>
+          <w:color w:val="00B0F0"/>
+        </w:rPr>
+        <w:t>QuantityCards</w:t>
+      </w:r>
+      <w:proofErr w:type="spellEnd"/>
+      <w:r>
+        <w:rPr>
+          <w:color w:val="00B0F0"/>
+        </w:rPr>
+        <w:t> </w:t>
+      </w:r>
+      <w:r>
+        <w:t xml:space="preserve">: Un dictionnaire constitué </w:t>
+      </w:r>
+      <w:r>
+        <w:t>des mêmes clés</w:t>
+      </w:r>
+      <w:r>
+        <w:t xml:space="preserve"> que </w:t>
+      </w:r>
+      <w:proofErr w:type="spellStart"/>
+      <w:r>
+        <w:rPr>
+          <w:color w:val="00B0F0"/>
+        </w:rPr>
+        <w:t>Cards</w:t>
+      </w:r>
+      <w:proofErr w:type="spellEnd"/>
+      <w:r>
+        <w:t>, avec en valeur le nombre de cartes pour cette clé.</w:t>
+      </w:r>
+    </w:p>
+    <w:p>
+      <w:pPr>
+        <w:pStyle w:val="Paragraphedeliste"/>
+        <w:numPr>
+          <w:ilvl w:val="0"/>
+          <w:numId w:val="1"/>
+        </w:numPr>
+      </w:pPr>
+      <w:proofErr w:type="spellStart"/>
+      <w:r>
+        <w:rPr>
+          <w:color w:val="00B0F0"/>
+        </w:rPr>
+        <w:t>PrixTotal</w:t>
+      </w:r>
+      <w:proofErr w:type="spellEnd"/>
+      <w:r>
+        <w:rPr>
+          <w:color w:val="00B0F0"/>
+        </w:rPr>
+        <w:t> </w:t>
+      </w:r>
+      <w:r>
+        <w:t>: Le coût direct total pour l’ac</w:t>
+      </w:r>
+      <w:r>
+        <w:t>h</w:t>
+      </w:r>
+      <w:r>
+        <w:t>at de toutes les cartes de cette liste</w:t>
+      </w:r>
+      <w:r>
+        <w:t>.</w:t>
+      </w:r>
+    </w:p>
+    <w:p>
+      <w:pPr>
+        <w:pStyle w:val="Paragraphedeliste"/>
+        <w:numPr>
+          <w:ilvl w:val="0"/>
+          <w:numId w:val="1"/>
+        </w:numPr>
+      </w:pPr>
+      <w:proofErr w:type="spellStart"/>
+      <w:r>
+        <w:rPr>
+          <w:color w:val="00B0F0"/>
+        </w:rPr>
+        <w:t>HashRateTotale</w:t>
+      </w:r>
+      <w:proofErr w:type="spellEnd"/>
+      <w:r>
+        <w:rPr>
+          <w:color w:val="00B0F0"/>
+        </w:rPr>
+        <w:t> </w:t>
+      </w:r>
+      <w:r>
+        <w:t>: la hashrate totale de toutes les cartes de la liste.</w:t>
+      </w:r>
+    </w:p>
+    <w:p>
+      <w:pPr>
+        <w:pStyle w:val="Paragraphedeliste"/>
+        <w:numPr>
+          <w:ilvl w:val="0"/>
+          <w:numId w:val="1"/>
+        </w:numPr>
+      </w:pPr>
+      <w:proofErr w:type="spellStart"/>
+      <w:r>
+        <w:rPr>
+          <w:color w:val="00B0F0"/>
+        </w:rPr>
+        <w:t>IndicateurPuissance</w:t>
+      </w:r>
+      <w:proofErr w:type="spellEnd"/>
+      <w:r>
+        <w:rPr>
+          <w:color w:val="00B0F0"/>
+        </w:rPr>
+        <w:t> </w:t>
+      </w:r>
+      <w:r>
+        <w:t>: le total des FP32GFLOPS de toutes les cartes de la liste.</w:t>
+      </w:r>
+    </w:p>
+    <w:p>
+      <w:pPr>
+        <w:pStyle w:val="Paragraphedeliste"/>
+        <w:numPr>
+          <w:ilvl w:val="0"/>
+          <w:numId w:val="1"/>
+        </w:numPr>
+      </w:pPr>
+      <w:proofErr w:type="spellStart"/>
+      <w:r>
+        <w:rPr>
+          <w:color w:val="00B0F0"/>
+        </w:rPr>
+        <w:t>CardActive</w:t>
+      </w:r>
+      <w:proofErr w:type="spellEnd"/>
+      <w:r>
+        <w:rPr>
+          <w:color w:val="00B0F0"/>
+        </w:rPr>
+        <w:t> </w:t>
+      </w:r>
+      <w:r>
+        <w:t>: la carte active de la liste (actuellement présentée)</w:t>
+      </w:r>
+    </w:p>
+    <w:p>
+      <w:pPr>
+        <w:pStyle w:val="Paragraphedeliste"/>
+        <w:numPr>
+          <w:ilvl w:val="0"/>
+          <w:numId w:val="1"/>
+        </w:numPr>
+      </w:pPr>
+      <w:proofErr w:type="spellStart"/>
+      <w:r>
+        <w:rPr>
+          <w:color w:val="00B0F0"/>
+        </w:rPr>
+        <w:t>IntID</w:t>
+      </w:r>
+      <w:proofErr w:type="spellEnd"/>
+      <w:r>
+        <w:rPr>
+          <w:color w:val="00B0F0"/>
+        </w:rPr>
+        <w:t> </w:t>
+      </w:r>
+      <w:r>
+        <w:t xml:space="preserve">: La clé </w:t>
+      </w:r>
+      <w:r>
+        <w:t>identifiante</w:t>
+      </w:r>
+      <w:r>
+        <w:t xml:space="preserve"> de cette UserList dans le dictionnaire parent (sera utilisé pour l’exportation)</w:t>
+      </w:r>
+    </w:p>
+    <w:p>
+      <w:r>
+        <w:t xml:space="preserve">Toutes les méthodes de gestion liées à cette classe sont dans le </w:t>
+      </w:r>
+      <w:r>
+        <w:rPr>
+          <w:color w:val="00B0F0"/>
+        </w:rPr>
+        <w:t>GestionnaireListes</w:t>
+      </w:r>
+      <w:r>
+        <w:t>.</w:t>
+      </w:r>
+    </w:p>
+    <w:p>
+      <w:pPr>
+        <w:pStyle w:val="Titre1"/>
+        <w:rPr>
+          <w:u w:val="single"/>
+        </w:rPr>
+      </w:pPr>
+      <w:r>
+        <w:rPr>
+          <w:u w:val="single"/>
+        </w:rPr>
+        <w:t xml:space="preserve">Espace de noms </w:t>
+      </w:r>
+      <w:r>
+        <w:rPr>
+          <w:u w:val="single"/>
+        </w:rPr>
+        <w:t>logicPC.</w:t>
+      </w:r>
+      <w:r>
+        <w:rPr>
+          <w:u w:val="single"/>
+        </w:rPr>
+        <w:t>CardFactory</w:t>
+      </w:r>
+    </w:p>
+    <w:p/>
+    <w:p>
+      <w:pPr>
+        <w:jc w:val="center"/>
+      </w:pPr>
+      <w:r>
+        <w:rPr>
+          <w:noProof/>
+        </w:rPr>
+        <w:drawing>
+          <wp:inline distT="0" distB="0" distL="0" distR="0" wp14:anchorId="4949F43C" wp14:editId="29915870">
+            <wp:extent cx="3530380" cy="2385106"/>
+            <wp:effectExtent l="0" t="0" r="0" b="0"/>
+            <wp:docPr id="16" name="Image 16"/>
+            <wp:cNvGraphicFramePr>
+              <a:graphicFrameLocks xmlns:a="http://schemas.openxmlformats.org/drawingml/2006/main" noChangeAspect="1"/>
+            </wp:cNvGraphicFramePr>
+            <a:graphic xmlns:a="http://schemas.openxmlformats.org/drawingml/2006/main">
+              <a:graphicData uri="http://schemas.openxmlformats.org/drawingml/2006/picture">
+                <pic:pic xmlns:pic="http://schemas.openxmlformats.org/drawingml/2006/picture">
+                  <pic:nvPicPr>
+                    <pic:cNvPr id="1" name=""/>
+                    <pic:cNvPicPr/>
+                  </pic:nvPicPr>
+                  <pic:blipFill>
+                    <a:blip r:embed="rId13"/>
+                    <a:stretch>
+                      <a:fillRect/>
+                    </a:stretch>
+                  </pic:blipFill>
+                  <pic:spPr>
+                    <a:xfrm>
+                      <a:off x="0" y="0"/>
+                      <a:ext cx="3546491" cy="2395990"/>
+                    </a:xfrm>
+                    <a:prstGeom prst="rect">
+                      <a:avLst/>
+                    </a:prstGeom>
+                  </pic:spPr>
+                </pic:pic>
+              </a:graphicData>
+            </a:graphic>
+          </wp:inline>
+        </w:drawing>
+      </w:r>
+    </w:p>
+    <w:p>
+      <w:r>
+        <w:t>Comme son nom l’indique, cet espace de noms contient une Factory :</w:t>
+      </w:r>
+    </w:p>
+    <w:p>
+      <w:pPr>
+        <w:jc w:val="center"/>
+      </w:pPr>
+      <w:r>
+        <w:rPr>
+          <w:noProof/>
+        </w:rPr>
+        <w:lastRenderedPageBreak/>
+        <w:drawing>
+          <wp:inline distT="0" distB="0" distL="0" distR="0" wp14:anchorId="06870DD5" wp14:editId="406450A3">
+            <wp:extent cx="4719821" cy="1852654"/>
+            <wp:effectExtent l="0" t="0" r="5080" b="0"/>
+            <wp:docPr id="17" name="Image 17"/>
+            <wp:cNvGraphicFramePr>
+              <a:graphicFrameLocks xmlns:a="http://schemas.openxmlformats.org/drawingml/2006/main" noChangeAspect="1"/>
+            </wp:cNvGraphicFramePr>
+            <a:graphic xmlns:a="http://schemas.openxmlformats.org/drawingml/2006/main">
+              <a:graphicData uri="http://schemas.openxmlformats.org/drawingml/2006/picture">
+                <pic:pic xmlns:pic="http://schemas.openxmlformats.org/drawingml/2006/picture">
+                  <pic:nvPicPr>
+                    <pic:cNvPr id="1" name=""/>
+                    <pic:cNvPicPr/>
+                  </pic:nvPicPr>
+                  <pic:blipFill>
+                    <a:blip r:embed="rId14"/>
+                    <a:stretch>
+                      <a:fillRect/>
+                    </a:stretch>
+                  </pic:blipFill>
+                  <pic:spPr>
+                    <a:xfrm>
+                      <a:off x="0" y="0"/>
+                      <a:ext cx="4725829" cy="1855012"/>
+                    </a:xfrm>
+                    <a:prstGeom prst="rect">
+                      <a:avLst/>
+                    </a:prstGeom>
+                  </pic:spPr>
+                </pic:pic>
+              </a:graphicData>
+            </a:graphic>
+          </wp:inline>
+        </w:drawing>
+      </w:r>
+    </w:p>
+    <w:p>
+      <w:r>
+        <w:t xml:space="preserve">Ici le créateur est la classe abstraite </w:t>
+      </w:r>
+      <w:proofErr w:type="spellStart"/>
+      <w:r>
+        <w:rPr>
+          <w:color w:val="00B0F0"/>
+        </w:rPr>
+        <w:t>createurTemplate</w:t>
+      </w:r>
+      <w:proofErr w:type="spellEnd"/>
+      <w:r>
+        <w:t xml:space="preserve">, </w:t>
+      </w:r>
+      <w:r>
+        <w:t xml:space="preserve">Produit est </w:t>
+      </w:r>
+      <w:r>
+        <w:rPr>
+          <w:color w:val="00B0F0"/>
+        </w:rPr>
+        <w:t>DataEntry</w:t>
+      </w:r>
+      <w:r>
+        <w:t xml:space="preserve">, </w:t>
+      </w:r>
+      <w:proofErr w:type="spellStart"/>
+      <w:r>
+        <w:t>CreateurConcret</w:t>
+      </w:r>
+      <w:proofErr w:type="spellEnd"/>
+      <w:r>
+        <w:t xml:space="preserve"> est </w:t>
+      </w:r>
+      <w:proofErr w:type="spellStart"/>
+      <w:r>
+        <w:rPr>
+          <w:color w:val="00B0F0"/>
+        </w:rPr>
+        <w:t>CreateurConcretCarte</w:t>
+      </w:r>
+      <w:proofErr w:type="spellEnd"/>
+      <w:r>
+        <w:rPr>
+          <w:color w:val="00B0F0"/>
+        </w:rPr>
+        <w:t xml:space="preserve"> </w:t>
+      </w:r>
+      <w:r>
+        <w:t xml:space="preserve">et </w:t>
+      </w:r>
+      <w:proofErr w:type="spellStart"/>
+      <w:r>
+        <w:t>ProduitConcret</w:t>
+      </w:r>
+      <w:proofErr w:type="spellEnd"/>
+      <w:r>
+        <w:t xml:space="preserve"> est </w:t>
+      </w:r>
+      <w:r>
+        <w:rPr>
+          <w:color w:val="00B0F0"/>
+        </w:rPr>
+        <w:t>Card</w:t>
+      </w:r>
+      <w:r>
+        <w:t>.</w:t>
+      </w:r>
+    </w:p>
+    <w:p>
+      <w:r>
+        <w:t xml:space="preserve">La particularité de cette </w:t>
+      </w:r>
+      <w:r>
+        <w:t>F</w:t>
+      </w:r>
+      <w:r>
+        <w:t>actory est qu’elle ne renvoie pas qu’une seule Card en prenant un seul string en argument. Elle prend un dictionnaire de listes de strings, et renvoie un dictionnaire de cartes.</w:t>
+      </w:r>
+    </w:p>
+    <w:p>
+      <w:r>
+        <w:t xml:space="preserve">Cette classe est instanciée par </w:t>
+      </w:r>
+      <w:r>
+        <w:t xml:space="preserve">ImporterManagerBase dans l’espace de noms </w:t>
+      </w:r>
+      <w:proofErr w:type="spellStart"/>
+      <w:r>
+        <w:t>logicPC.importers</w:t>
+      </w:r>
+      <w:proofErr w:type="spellEnd"/>
+      <w:r>
+        <w:t>.</w:t>
+      </w:r>
+    </w:p>
+    <w:p>
+      <w:pPr>
+        <w:pStyle w:val="Titre1"/>
+      </w:pPr>
+    </w:p>
+    <w:p>
+      <w:pPr>
+        <w:pStyle w:val="Titre1"/>
+      </w:pPr>
+      <w:r>
+        <w:t xml:space="preserve">ANNEXES </w:t>
+      </w:r>
+      <w:r>
+        <w:t>–</w:t>
+      </w:r>
+      <w:r>
+        <w:t xml:space="preserve"> </w:t>
+      </w:r>
+      <w:r>
+        <w:t>Classes de persistance</w:t>
+      </w:r>
+    </w:p>
+    <w:p>
+      <w:r>
+        <w:t>Certaines classes liées à la persistance étaient requises pour tester correctement, comme elles ne devraient pas être dans le même projet que la logique de l’application, je vais les décrire rapidement ici :</w:t>
+      </w:r>
+    </w:p>
+    <w:p>
+      <w:pPr>
+        <w:pStyle w:val="Titre2"/>
+      </w:pPr>
+      <w:r>
+        <w:t>logicPC.Importers</w:t>
+      </w:r>
+      <w:r>
+        <w:t>/logicPC.ImportStrategies</w:t>
+      </w:r>
+    </w:p>
+    <w:p>
+      <w:pPr>
+        <w:jc w:val="center"/>
+      </w:pPr>
+      <w:r>
+        <w:rPr>
+          <w:noProof/>
+        </w:rPr>
+        <w:drawing>
+          <wp:inline distT="0" distB="0" distL="0" distR="0" wp14:anchorId="1C2E7C2D" wp14:editId="2ECC35F3">
+            <wp:extent cx="4829317" cy="3267986"/>
+            <wp:effectExtent l="0" t="0" r="0" b="8890"/>
+            <wp:docPr id="19" name="Image 19"/>
+            <wp:cNvGraphicFramePr>
+              <a:graphicFrameLocks xmlns:a="http://schemas.openxmlformats.org/drawingml/2006/main" noChangeAspect="1"/>
+            </wp:cNvGraphicFramePr>
+            <a:graphic xmlns:a="http://schemas.openxmlformats.org/drawingml/2006/main">
+              <a:graphicData uri="http://schemas.openxmlformats.org/drawingml/2006/picture">
+                <pic:pic xmlns:pic="http://schemas.openxmlformats.org/drawingml/2006/picture">
+                  <pic:nvPicPr>
+                    <pic:cNvPr id="1" name=""/>
+                    <pic:cNvPicPr/>
+                  </pic:nvPicPr>
+                  <pic:blipFill>
+                    <a:blip r:embed="rId15"/>
+                    <a:stretch>
+                      <a:fillRect/>
+                    </a:stretch>
+                  </pic:blipFill>
+                  <pic:spPr>
+                    <a:xfrm>
+                      <a:off x="0" y="0"/>
+                      <a:ext cx="4838303" cy="3274067"/>
+                    </a:xfrm>
+                    <a:prstGeom prst="rect">
+                      <a:avLst/>
+                    </a:prstGeom>
+                  </pic:spPr>
+                </pic:pic>
+              </a:graphicData>
+            </a:graphic>
+          </wp:inline>
+        </w:drawing>
+      </w:r>
+    </w:p>
+    <w:p>
+      <w:r>
+        <w:lastRenderedPageBreak/>
+        <w:t xml:space="preserve">A l’origine les classes de cet espace de noms suivaient </w:t>
+      </w:r>
+      <w:r>
+        <w:t>un patron de conception de stratégies (d’où leur nom) :</w:t>
+      </w:r>
+    </w:p>
+    <w:p>
+      <w:pPr>
+        <w:jc w:val="center"/>
+      </w:pPr>
+      <w:r>
+        <w:rPr>
+          <w:noProof/>
+        </w:rPr>
+        <w:drawing>
+          <wp:inline distT="0" distB="0" distL="0" distR="0" wp14:anchorId="2FE8B506" wp14:editId="3F19EE14">
+            <wp:extent cx="4301656" cy="2088237"/>
+            <wp:effectExtent l="0" t="0" r="3810" b="7620"/>
+            <wp:docPr id="20" name="Image 20"/>
+            <wp:cNvGraphicFramePr>
+              <a:graphicFrameLocks xmlns:a="http://schemas.openxmlformats.org/drawingml/2006/main" noChangeAspect="1"/>
+            </wp:cNvGraphicFramePr>
+            <a:graphic xmlns:a="http://schemas.openxmlformats.org/drawingml/2006/main">
+              <a:graphicData uri="http://schemas.openxmlformats.org/drawingml/2006/picture">
+                <pic:pic xmlns:pic="http://schemas.openxmlformats.org/drawingml/2006/picture">
+                  <pic:nvPicPr>
+                    <pic:cNvPr id="1" name=""/>
+                    <pic:cNvPicPr/>
+                  </pic:nvPicPr>
+                  <pic:blipFill>
+                    <a:blip r:embed="rId16"/>
+                    <a:stretch>
+                      <a:fillRect/>
+                    </a:stretch>
+                  </pic:blipFill>
+                  <pic:spPr>
+                    <a:xfrm>
+                      <a:off x="0" y="0"/>
+                      <a:ext cx="4306644" cy="2090658"/>
+                    </a:xfrm>
+                    <a:prstGeom prst="rect">
+                      <a:avLst/>
+                    </a:prstGeom>
+                  </pic:spPr>
+                </pic:pic>
+              </a:graphicData>
+            </a:graphic>
+          </wp:inline>
+        </w:drawing>
+      </w:r>
+    </w:p>
+    <w:p>
+      <w:r>
+        <w:t>Cela a été abandonné car les stratégies auraient été trop différentes les unes des autres.</w:t>
+      </w:r>
+    </w:p>
+    <w:p>
+      <w:r>
+        <w:t>Pour faire court, les classes de ces deux espaces servent à importer un ou plusieurs couples de fichier .</w:t>
+      </w:r>
+      <w:proofErr w:type="spellStart"/>
+      <w:r>
+        <w:t>pnm</w:t>
+      </w:r>
+      <w:proofErr w:type="spellEnd"/>
+      <w:r>
+        <w:t xml:space="preserve"> (Card data) et .</w:t>
+      </w:r>
+      <w:proofErr w:type="spellStart"/>
+      <w:r>
+        <w:t>pem</w:t>
+      </w:r>
+      <w:proofErr w:type="spellEnd"/>
+      <w:r>
+        <w:t xml:space="preserve"> (Card Picture)</w:t>
+      </w:r>
+      <w:r>
+        <w:t xml:space="preserve"> provenant du chemin précisé dans </w:t>
+      </w:r>
+      <w:proofErr w:type="spellStart"/>
+      <w:r>
+        <w:t>logicPC.Settings</w:t>
+      </w:r>
+      <w:proofErr w:type="spellEnd"/>
+      <w:r>
+        <w:t xml:space="preserve">. Elles traitent ces fichier en utilisant les classes de l’espace de nom </w:t>
+      </w:r>
+      <w:proofErr w:type="spellStart"/>
+      <w:r>
+        <w:t>logicPC.Parsers</w:t>
+      </w:r>
+      <w:proofErr w:type="spellEnd"/>
+      <w:r>
+        <w:t>.</w:t>
+      </w:r>
+    </w:p>
+    <w:p>
+      <w:pPr>
+        <w:jc w:val="center"/>
+      </w:pPr>
+      <w:r>
+        <w:br/>
+      </w:r>
+      <w:r>
+        <w:rPr>
+          <w:noProof/>
+        </w:rPr>
+        <w:drawing>
+          <wp:inline distT="0" distB="0" distL="0" distR="0" wp14:anchorId="5FD43C31" wp14:editId="1357AAD5">
+            <wp:extent cx="5760720" cy="4027805"/>
+            <wp:effectExtent l="0" t="0" r="0" b="0"/>
+            <wp:docPr id="21" name="Image 21"/>
+            <wp:cNvGraphicFramePr>
+              <a:graphicFrameLocks xmlns:a="http://schemas.openxmlformats.org/drawingml/2006/main" noChangeAspect="1"/>
+            </wp:cNvGraphicFramePr>
+            <a:graphic xmlns:a="http://schemas.openxmlformats.org/drawingml/2006/main">
+              <a:graphicData uri="http://schemas.openxmlformats.org/drawingml/2006/picture">
+                <pic:pic xmlns:pic="http://schemas.openxmlformats.org/drawingml/2006/picture">
+                  <pic:nvPicPr>
+                    <pic:cNvPr id="1" name=""/>
+                    <pic:cNvPicPr/>
+                  </pic:nvPicPr>
+                  <pic:blipFill>
+                    <a:blip r:embed="rId17"/>
+                    <a:stretch>
+                      <a:fillRect/>
+                    </a:stretch>
+                  </pic:blipFill>
+                  <pic:spPr>
+                    <a:xfrm>
+                      <a:off x="0" y="0"/>
+                      <a:ext cx="5760720" cy="4027805"/>
+                    </a:xfrm>
+                    <a:prstGeom prst="rect">
+                      <a:avLst/>
+                    </a:prstGeom>
+                  </pic:spPr>
+                </pic:pic>
+              </a:graphicData>
+            </a:graphic>
+          </wp:inline>
+        </w:drawing>
+      </w:r>
+    </w:p>
+    <w:p>
+      <w:r>
+        <w:t>ImporterManagerBase instancie Une CardFactory. Une fois le processus d’importation et de traitement terminé, un dictionnaire&lt;string, Card&gt; est rendu à la classe apellante (ici GestionnaireListes).</w:t>
+      </w:r>
+    </w:p>
+    <w:p>
+      <w:r>
+        <w:lastRenderedPageBreak/>
+        <w:t xml:space="preserve">Seules les parties indispensables de ces classes ont été programmées et </w:t>
+      </w:r>
+      <w:r>
+        <w:t>elles seront</w:t>
+      </w:r>
+      <w:r>
+        <w:t xml:space="preserve"> </w:t>
+      </w:r>
+      <w:r>
+        <w:t>en grande partie restructurées lors de leur transfert au projet dédié persistance.</w:t>
+      </w:r>
+    </w:p>
+    <w:p>
+      <w:pPr>
+        <w:pStyle w:val="Titre1"/>
+      </w:pPr>
+      <w:r>
+        <w:t>ANNEXE 2 – Classes statiques indépendantes</w:t>
+      </w:r>
+    </w:p>
+    <w:p/>
+    <w:p>
+      <w:pPr>
+        <w:pStyle w:val="Titre2"/>
+      </w:pPr>
+      <w:proofErr w:type="spellStart"/>
+      <w:r>
+        <w:t>LogicPC.Settings</w:t>
+      </w:r>
+      <w:proofErr w:type="spellEnd"/>
+    </w:p>
+    <w:p>
+      <w:pPr>
+        <w:jc w:val="center"/>
+      </w:pPr>
+      <w:r>
+        <w:rPr>
+          <w:noProof/>
+        </w:rPr>
+        <w:drawing>
+          <wp:inline distT="0" distB="0" distL="0" distR="0" wp14:anchorId="0153DE45" wp14:editId="0982BD6F">
+            <wp:extent cx="3238500" cy="3724275"/>
+            <wp:effectExtent l="0" t="0" r="0" b="9525"/>
+            <wp:docPr id="22" name="Image 22"/>
+            <wp:cNvGraphicFramePr>
+              <a:graphicFrameLocks xmlns:a="http://schemas.openxmlformats.org/drawingml/2006/main" noChangeAspect="1"/>
+            </wp:cNvGraphicFramePr>
+            <a:graphic xmlns:a="http://schemas.openxmlformats.org/drawingml/2006/main">
+              <a:graphicData uri="http://schemas.openxmlformats.org/drawingml/2006/picture">
+                <pic:pic xmlns:pic="http://schemas.openxmlformats.org/drawingml/2006/picture">
+                  <pic:nvPicPr>
+                    <pic:cNvPr id="1" name=""/>
+                    <pic:cNvPicPr/>
+                  </pic:nvPicPr>
+                  <pic:blipFill>
+                    <a:blip r:embed="rId18"/>
+                    <a:stretch>
+                      <a:fillRect/>
+                    </a:stretch>
+                  </pic:blipFill>
+                  <pic:spPr>
+                    <a:xfrm>
+                      <a:off x="0" y="0"/>
+                      <a:ext cx="3238500" cy="3724275"/>
+                    </a:xfrm>
+                    <a:prstGeom prst="rect">
+                      <a:avLst/>
+                    </a:prstGeom>
+                  </pic:spPr>
+                </pic:pic>
+              </a:graphicData>
+            </a:graphic>
+          </wp:inline>
+        </w:drawing>
+      </w:r>
+    </w:p>
+    <w:p>
+      <w:r>
+        <w:t>Comme son nom l’indique, cet espace de noms contient une classe statique qui sert à stocker les paramètres de l’application.</w:t>
+      </w:r>
+    </w:p>
+    <w:p/>
+    <w:p/>
     <w:sectPr>
-      <w:headerReference w:type="default" r:id="rId11"/>
+      <w:headerReference w:type="default" r:id="rId19"/>
       <w:pgSz w:w="11906" w:h="16838"/>
       <w:pgMar w:top="1417" w:right="1417" w:bottom="1417" w:left="1417" w:header="708" w:footer="708" w:gutter="0"/>
       <w:cols w:space="708"/>

</xml_diff>

<commit_message>
Fixed way too many things for a last release, this monstrosity is barely what i would call "presentable". It now works as far as i'm concerned.
</commit_message>
<xml_diff>
--- a/_prototyping/classeDiag/description.docx
+++ b/_prototyping/classeDiag/description.docx
@@ -1428,21 +1428,12 @@
           <w:szCs w:val="24"/>
         </w:rPr>
       </w:pPr>
-      <w:proofErr w:type="spellStart"/>
-      <w:r>
-        <w:rPr>
-          <w:sz w:val="24"/>
-          <w:szCs w:val="24"/>
-        </w:rPr>
-        <w:t>LogicPC</w:t>
-      </w:r>
-      <w:proofErr w:type="spellEnd"/>
-      <w:r>
-        <w:rPr>
-          <w:sz w:val="24"/>
-          <w:szCs w:val="24"/>
-        </w:rPr>
-        <w:t xml:space="preserve"> est la partie modèle du projet PcParted. Sous forme d’une bibliothèque de classes elle a pour responsabilité </w:t>
+      <w:r>
+        <w:rPr>
+          <w:sz w:val="24"/>
+          <w:szCs w:val="24"/>
+        </w:rPr>
+        <w:t xml:space="preserve">LogicPC est la partie modèle du projet PcParted. Sous forme d’une bibliothèque de classes elle a pour responsabilité </w:t>
       </w:r>
       <w:r>
         <w:rPr>
@@ -1493,23 +1484,7 @@
           <w:sz w:val="24"/>
           <w:szCs w:val="24"/>
         </w:rPr>
-        <w:t xml:space="preserve">On peut séparer </w:t>
-      </w:r>
-      <w:proofErr w:type="spellStart"/>
-      <w:r>
-        <w:rPr>
-          <w:sz w:val="24"/>
-          <w:szCs w:val="24"/>
-        </w:rPr>
-        <w:t>LogicPC</w:t>
-      </w:r>
-      <w:proofErr w:type="spellEnd"/>
-      <w:r>
-        <w:rPr>
-          <w:sz w:val="24"/>
-          <w:szCs w:val="24"/>
-        </w:rPr>
-        <w:t xml:space="preserve"> en </w:t>
+        <w:t xml:space="preserve">On peut séparer LogicPC en </w:t>
       </w:r>
       <w:r>
         <w:rPr>
@@ -2357,48 +2332,31 @@
         <w:t xml:space="preserve"> A bien noter que seuls les packages enfants de testUnitaires </w:t>
       </w:r>
       <w:r>
-        <w:t xml:space="preserve">ont un accès illimité aux classes et méthodes internal de </w:t>
+        <w:t>ont un accès illimité aux classes et méthodes internal de LogicPC (</w:t>
+      </w:r>
+      <w:r>
+        <w:t>édit</w:t>
+      </w:r>
+      <w:r>
+        <w:t xml:space="preserve"> fichier</w:t>
+      </w:r>
+      <w:r>
+        <w:t xml:space="preserve"> </w:t>
       </w:r>
       <w:proofErr w:type="spellStart"/>
       <w:r>
-        <w:t>LogicPC</w:t>
+        <w:t>assemblyInfo.cs</w:t>
       </w:r>
       <w:proofErr w:type="spellEnd"/>
       <w:r>
-        <w:t xml:space="preserve"> (</w:t>
-      </w:r>
-      <w:r>
-        <w:t>édit</w:t>
-      </w:r>
-      <w:r>
-        <w:t xml:space="preserve"> fichier</w:t>
-      </w:r>
-      <w:r>
-        <w:t xml:space="preserve"> </w:t>
-      </w:r>
-      <w:proofErr w:type="spellStart"/>
-      <w:r>
-        <w:t>assemblyInfo.cs</w:t>
-      </w:r>
-      <w:proofErr w:type="spellEnd"/>
-      <w:r>
         <w:t xml:space="preserve"> de </w:t>
       </w:r>
-      <w:proofErr w:type="spellStart"/>
       <w:r>
         <w:rPr>
           <w:rFonts w:ascii="Consolas" w:hAnsi="Consolas"/>
           <w:color w:val="808080" w:themeColor="background1" w:themeShade="80"/>
         </w:rPr>
-        <w:t>LogicPC</w:t>
-      </w:r>
-      <w:proofErr w:type="spellEnd"/>
-      <w:r>
-        <w:rPr>
-          <w:rFonts w:ascii="Consolas" w:hAnsi="Consolas"/>
-          <w:color w:val="808080" w:themeColor="background1" w:themeShade="80"/>
-        </w:rPr>
-        <w:t>/</w:t>
+        <w:t>LogicPC/</w:t>
       </w:r>
       <w:proofErr w:type="spellStart"/>
       <w:r>
@@ -2443,27 +2401,10 @@
           <w:sz w:val="19"/>
           <w:szCs w:val="19"/>
         </w:rPr>
-        <w:t>ConcurrentObservableDictionary</w:t>
-      </w:r>
-      <w:r>
-        <w:rPr>
-          <w:rFonts w:ascii="Consolas" w:hAnsi="Consolas" w:cs="Consolas"/>
-          <w:color w:val="000000"/>
-          <w:sz w:val="19"/>
-          <w:szCs w:val="19"/>
-        </w:rPr>
-        <w:t xml:space="preserve"> </w:t>
-      </w:r>
-      <w:r>
-        <w:t xml:space="preserve">utilisés à travers </w:t>
-      </w:r>
-      <w:proofErr w:type="spellStart"/>
-      <w:r>
-        <w:t>logicPC</w:t>
-      </w:r>
-      <w:proofErr w:type="spellEnd"/>
-      <w:r>
-        <w:t>.</w:t>
+        <w:t xml:space="preserve">ConcurrentObservableDictionary </w:t>
+      </w:r>
+      <w:r>
+        <w:t>utilisés à travers logicPC.</w:t>
       </w:r>
     </w:p>
     <w:p/>
@@ -2539,12 +2480,11 @@
         <w:rPr>
           <w:noProof/>
         </w:rPr>
-        <w:lastRenderedPageBreak/>
         <w:drawing>
-          <wp:inline distT="0" distB="0" distL="0" distR="0" wp14:anchorId="637CA372" wp14:editId="1CB40135">
-            <wp:extent cx="5861685" cy="5942505"/>
-            <wp:effectExtent l="171450" t="171450" r="177165" b="191770"/>
-            <wp:docPr id="2" name="Image 2"/>
+          <wp:inline distT="0" distB="0" distL="0" distR="0" wp14:anchorId="4E509EB5" wp14:editId="5AB15DCB">
+            <wp:extent cx="5762625" cy="5191125"/>
+            <wp:effectExtent l="0" t="0" r="9525" b="9525"/>
+            <wp:docPr id="32" name="Image 32"/>
             <wp:cNvGraphicFramePr>
               <a:graphicFrameLocks xmlns:a="http://schemas.openxmlformats.org/drawingml/2006/main" noChangeAspect="1"/>
             </wp:cNvGraphicFramePr>
@@ -2552,13 +2492,13 @@
               <a:graphicData uri="http://schemas.openxmlformats.org/drawingml/2006/picture">
                 <pic:pic xmlns:pic="http://schemas.openxmlformats.org/drawingml/2006/picture">
                   <pic:nvPicPr>
-                    <pic:cNvPr id="0" name="Picture 1"/>
+                    <pic:cNvPr id="0" name="Picture 2"/>
                     <pic:cNvPicPr>
                       <a:picLocks noChangeAspect="1" noChangeArrowheads="1"/>
                     </pic:cNvPicPr>
                   </pic:nvPicPr>
                   <pic:blipFill>
-                    <a:blip r:embed="rId12" cstate="print">
+                    <a:blip r:embed="rId12">
                       <a:extLst>
                         <a:ext uri="{28A0092B-C50C-407E-A947-70E740481C1C}">
                           <a14:useLocalDpi xmlns:a14="http://schemas.microsoft.com/office/drawing/2010/main" val="0"/>
@@ -2573,40 +2513,15 @@
                   <pic:spPr bwMode="auto">
                     <a:xfrm>
                       <a:off x="0" y="0"/>
-                      <a:ext cx="5861685" cy="5942505"/>
+                      <a:ext cx="5762625" cy="5191125"/>
                     </a:xfrm>
                     <a:prstGeom prst="rect">
                       <a:avLst/>
                     </a:prstGeom>
-                    <a:solidFill>
-                      <a:srgbClr val="FFFFFF">
-                        <a:shade val="85000"/>
-                      </a:srgbClr>
-                    </a:solidFill>
-                    <a:ln w="190500" cap="rnd">
-                      <a:solidFill>
-                        <a:srgbClr val="FFFFFF"/>
-                      </a:solidFill>
+                    <a:noFill/>
+                    <a:ln>
+                      <a:noFill/>
                     </a:ln>
-                    <a:effectLst>
-                      <a:outerShdw blurRad="50000" algn="tl" rotWithShape="0">
-                        <a:srgbClr val="000000">
-                          <a:alpha val="41000"/>
-                        </a:srgbClr>
-                      </a:outerShdw>
-                    </a:effectLst>
-                    <a:scene3d>
-                      <a:camera prst="orthographicFront"/>
-                      <a:lightRig rig="twoPt" dir="t">
-                        <a:rot lat="0" lon="0" rev="7800000"/>
-                      </a:lightRig>
-                    </a:scene3d>
-                    <a:sp3d contourW="6350">
-                      <a:bevelT w="50800" h="16510"/>
-                      <a:contourClr>
-                        <a:srgbClr val="C0C0C0"/>
-                      </a:contourClr>
-                    </a:sp3d>
                   </pic:spPr>
                 </pic:pic>
               </a:graphicData>
@@ -2617,6 +2532,49 @@
     </w:p>
     <w:p>
       <w:pPr>
+        <w:rPr>
+          <w:sz w:val="24"/>
+          <w:szCs w:val="24"/>
+        </w:rPr>
+      </w:pPr>
+      <w:r>
+        <w:rPr>
+          <w:sz w:val="24"/>
+          <w:szCs w:val="24"/>
+        </w:rPr>
+        <w:t xml:space="preserve">Le diagramme de classes est trop grand pour être visualisé ici correctement, veuillez vous </w:t>
+      </w:r>
+      <w:r>
+        <w:rPr>
+          <w:sz w:val="24"/>
+          <w:szCs w:val="24"/>
+        </w:rPr>
+        <w:t>référer</w:t>
+      </w:r>
+      <w:r>
+        <w:rPr>
+          <w:sz w:val="24"/>
+          <w:szCs w:val="24"/>
+        </w:rPr>
+        <w:t xml:space="preserve"> au .svg ou au fichier StarUML pour </w:t>
+      </w:r>
+      <w:r>
+        <w:rPr>
+          <w:sz w:val="24"/>
+          <w:szCs w:val="24"/>
+        </w:rPr>
+        <w:t>une meilleure compréhension</w:t>
+      </w:r>
+      <w:r>
+        <w:rPr>
+          <w:sz w:val="24"/>
+          <w:szCs w:val="24"/>
+        </w:rPr>
+        <w:t>.</w:t>
+      </w:r>
+    </w:p>
+    <w:p>
+      <w:pPr>
         <w:pStyle w:val="Sansinterligne"/>
       </w:pPr>
       <w:r>
@@ -2636,6 +2594,7 @@
         <w:rPr>
           <w:u w:val="single"/>
         </w:rPr>
+        <w:lastRenderedPageBreak/>
         <w:t>Espace de noms logicPC.Gestionnaires</w:t>
       </w:r>
       <w:bookmarkEnd w:id="4"/>
@@ -2668,7 +2627,6 @@
         <w:rPr>
           <w:noProof/>
         </w:rPr>
-        <w:lastRenderedPageBreak/>
         <w:drawing>
           <wp:inline distT="0" distB="0" distL="0" distR="0" wp14:anchorId="6812440C" wp14:editId="66517D10">
             <wp:extent cx="5760720" cy="3322955"/>
@@ -2774,11 +2732,92 @@
     </w:p>
     <w:p>
       <w:pPr>
+        <w:rPr>
+          <w:sz w:val="24"/>
+          <w:szCs w:val="24"/>
+        </w:rPr>
+      </w:pPr>
+    </w:p>
+    <w:p>
+      <w:pPr>
+        <w:rPr>
+          <w:sz w:val="24"/>
+          <w:szCs w:val="24"/>
+        </w:rPr>
+      </w:pPr>
+    </w:p>
+    <w:p>
+      <w:pPr>
+        <w:rPr>
+          <w:sz w:val="24"/>
+          <w:szCs w:val="24"/>
+        </w:rPr>
+      </w:pPr>
+    </w:p>
+    <w:p>
+      <w:pPr>
+        <w:rPr>
+          <w:sz w:val="24"/>
+          <w:szCs w:val="24"/>
+        </w:rPr>
+      </w:pPr>
+    </w:p>
+    <w:p>
+      <w:pPr>
+        <w:rPr>
+          <w:sz w:val="24"/>
+          <w:szCs w:val="24"/>
+        </w:rPr>
+      </w:pPr>
+    </w:p>
+    <w:p>
+      <w:pPr>
+        <w:rPr>
+          <w:sz w:val="24"/>
+          <w:szCs w:val="24"/>
+        </w:rPr>
+      </w:pPr>
+    </w:p>
+    <w:p>
+      <w:pPr>
+        <w:rPr>
+          <w:sz w:val="24"/>
+          <w:szCs w:val="24"/>
+        </w:rPr>
+      </w:pPr>
+    </w:p>
+    <w:p>
+      <w:pPr>
+        <w:rPr>
+          <w:sz w:val="24"/>
+          <w:szCs w:val="24"/>
+        </w:rPr>
+      </w:pPr>
+    </w:p>
+    <w:p>
+      <w:pPr>
+        <w:rPr>
+          <w:sz w:val="24"/>
+          <w:szCs w:val="24"/>
+        </w:rPr>
+      </w:pPr>
+    </w:p>
+    <w:p>
+      <w:pPr>
+        <w:rPr>
+          <w:sz w:val="24"/>
+          <w:szCs w:val="24"/>
+        </w:rPr>
+      </w:pPr>
+    </w:p>
+    <w:p>
+      <w:pPr>
         <w:pStyle w:val="Titre2"/>
       </w:pPr>
       <w:bookmarkStart w:id="6" w:name="_Toc73306242"/>
       <w:bookmarkStart w:id="7" w:name="_Toc73306654"/>
       <w:r>
+        <w:lastRenderedPageBreak/>
         <w:t>Responsabilités de la classe</w:t>
       </w:r>
       <w:r>
@@ -2794,16 +2833,15 @@
           <w:szCs w:val="24"/>
         </w:rPr>
       </w:pPr>
-      <w:bookmarkStart w:id="8" w:name="_Toc73306243"/>
       <w:r>
         <w:rPr>
           <w:noProof/>
         </w:rPr>
         <w:drawing>
-          <wp:inline distT="0" distB="0" distL="0" distR="0" wp14:anchorId="3EB2EB41" wp14:editId="4E930B89">
-            <wp:extent cx="5760720" cy="2037715"/>
-            <wp:effectExtent l="171450" t="171450" r="182880" b="172085"/>
-            <wp:docPr id="4" name="Image 4"/>
+          <wp:inline distT="0" distB="0" distL="0" distR="0" wp14:anchorId="7F079FD9" wp14:editId="2C81420D">
+            <wp:extent cx="5760720" cy="4635500"/>
+            <wp:effectExtent l="114300" t="114300" r="144780" b="146050"/>
+            <wp:docPr id="33" name="Image 33"/>
             <wp:cNvGraphicFramePr>
               <a:graphicFrameLocks xmlns:a="http://schemas.openxmlformats.org/drawingml/2006/main" noChangeAspect="1"/>
             </wp:cNvGraphicFramePr>
@@ -2823,7 +2861,7 @@
                   <pic:spPr>
                     <a:xfrm>
                       <a:off x="0" y="0"/>
-                      <a:ext cx="5760720" cy="2037715"/>
+                      <a:ext cx="5760720" cy="4635500"/>
                     </a:xfrm>
                     <a:prstGeom prst="rect">
                       <a:avLst/>
@@ -2833,28 +2871,29 @@
                         <a:shade val="85000"/>
                       </a:srgbClr>
                     </a:solidFill>
-                    <a:ln w="190500" cap="rnd">
+                    <a:ln w="88900" cap="sq">
                       <a:solidFill>
                         <a:srgbClr val="FFFFFF"/>
                       </a:solidFill>
+                      <a:miter lim="800000"/>
                     </a:ln>
                     <a:effectLst>
-                      <a:outerShdw blurRad="50000" algn="tl" rotWithShape="0">
+                      <a:outerShdw blurRad="55000" dist="18000" dir="5400000" algn="tl" rotWithShape="0">
                         <a:srgbClr val="000000">
-                          <a:alpha val="41000"/>
+                          <a:alpha val="40000"/>
                         </a:srgbClr>
                       </a:outerShdw>
                     </a:effectLst>
                     <a:scene3d>
                       <a:camera prst="orthographicFront"/>
                       <a:lightRig rig="twoPt" dir="t">
-                        <a:rot lat="0" lon="0" rev="7800000"/>
+                        <a:rot lat="0" lon="0" rev="7200000"/>
                       </a:lightRig>
                     </a:scene3d>
-                    <a:sp3d contourW="6350">
-                      <a:bevelT w="50800" h="16510"/>
+                    <a:sp3d>
+                      <a:bevelT w="25400" h="19050"/>
                       <a:contourClr>
-                        <a:srgbClr val="C0C0C0"/>
+                        <a:srgbClr val="FFFFFF"/>
                       </a:contourClr>
                     </a:sp3d>
                   </pic:spPr>
@@ -2864,7 +2903,6 @@
           </wp:inline>
         </w:drawing>
       </w:r>
-      <w:bookmarkEnd w:id="8"/>
       <w:r>
         <w:rPr>
           <w:sz w:val="24"/>
@@ -2906,13 +2944,23 @@
         </w:rPr>
         <w:t xml:space="preserve"> par </w:t>
       </w:r>
+      <w:proofErr w:type="gramStart"/>
       <w:r>
         <w:rPr>
           <w:color w:val="00B050"/>
           <w:sz w:val="24"/>
           <w:szCs w:val="24"/>
         </w:rPr>
-        <w:t>GetAllPics()</w:t>
+        <w:t>GetAllPics(</w:t>
+      </w:r>
+      <w:proofErr w:type="gramEnd"/>
+      <w:r>
+        <w:rPr>
+          <w:color w:val="00B050"/>
+          <w:sz w:val="24"/>
+          <w:szCs w:val="24"/>
+        </w:rPr>
+        <w:t>)</w:t>
       </w:r>
       <w:r>
         <w:rPr>
@@ -3047,7 +3095,6 @@
           <w:sz w:val="24"/>
           <w:szCs w:val="24"/>
         </w:rPr>
-        <w:lastRenderedPageBreak/>
         <w:t xml:space="preserve">Le stockage de la clé de dictionnaire désignant la carte devant être affichée dans la vue par le Master Detail en tant que string dans </w:t>
       </w:r>
       <w:r>
@@ -3086,6 +3133,7 @@
         <w:t xml:space="preserve">La gestion générale des listes utilisateur avec les méthodes </w:t>
       </w:r>
       <w:proofErr w:type="spellStart"/>
+      <w:proofErr w:type="gramStart"/>
       <w:r>
         <w:rPr>
           <w:color w:val="00B050"/>
@@ -3101,7 +3149,16 @@
           <w:sz w:val="24"/>
           <w:szCs w:val="24"/>
         </w:rPr>
-        <w:t>()</w:t>
+        <w:t>(</w:t>
+      </w:r>
+      <w:proofErr w:type="gramEnd"/>
+      <w:r>
+        <w:rPr>
+          <w:color w:val="00B050"/>
+          <w:sz w:val="24"/>
+          <w:szCs w:val="24"/>
+        </w:rPr>
+        <w:t>)</w:t>
       </w:r>
       <w:r>
         <w:rPr>
@@ -3216,6 +3273,88 @@
     </w:p>
     <w:p>
       <w:pPr>
+        <w:pStyle w:val="Paragraphedeliste"/>
+        <w:numPr>
+          <w:ilvl w:val="0"/>
+          <w:numId w:val="1"/>
+        </w:numPr>
+        <w:rPr>
+          <w:sz w:val="24"/>
+          <w:szCs w:val="24"/>
+        </w:rPr>
+      </w:pPr>
+      <w:r>
+        <w:rPr>
+          <w:sz w:val="24"/>
+          <w:szCs w:val="24"/>
+        </w:rPr>
+        <w:t>Elle contient les extrêmes du dataset</w:t>
+      </w:r>
+      <w:r>
+        <w:rPr>
+          <w:sz w:val="24"/>
+          <w:szCs w:val="24"/>
+        </w:rPr>
+        <w:t xml:space="preserve"> pour aider le travail des filtres</w:t>
+      </w:r>
+    </w:p>
+    <w:p>
+      <w:pPr>
+        <w:pStyle w:val="Paragraphedeliste"/>
+        <w:numPr>
+          <w:ilvl w:val="0"/>
+          <w:numId w:val="1"/>
+        </w:numPr>
+        <w:rPr>
+          <w:sz w:val="24"/>
+          <w:szCs w:val="24"/>
+        </w:rPr>
+      </w:pPr>
+      <w:r>
+        <w:rPr>
+          <w:sz w:val="24"/>
+          <w:szCs w:val="24"/>
+        </w:rPr>
+        <w:t>Elle dispose des fonctions pour charger et sauvegarder des listes utilisateur au disque</w:t>
+      </w:r>
+    </w:p>
+    <w:p>
+      <w:pPr>
+        <w:pStyle w:val="Paragraphedeliste"/>
+        <w:numPr>
+          <w:ilvl w:val="0"/>
+          <w:numId w:val="1"/>
+        </w:numPr>
+        <w:rPr>
+          <w:sz w:val="24"/>
+          <w:szCs w:val="24"/>
+        </w:rPr>
+      </w:pPr>
+      <w:r>
+        <w:rPr>
+          <w:sz w:val="24"/>
+          <w:szCs w:val="24"/>
+        </w:rPr>
+        <w:lastRenderedPageBreak/>
+        <w:t xml:space="preserve">Elle contrôle les classes qui s’occupent du téléchargement d’images, et ignore celles qui existent </w:t>
+      </w:r>
+      <w:r>
+        <w:rPr>
+          <w:sz w:val="24"/>
+          <w:szCs w:val="24"/>
+        </w:rPr>
+        <w:t xml:space="preserve">déjà </w:t>
+      </w:r>
+      <w:r>
+        <w:rPr>
+          <w:sz w:val="24"/>
+          <w:szCs w:val="24"/>
+        </w:rPr>
+        <w:t>dans le cache.</w:t>
+      </w:r>
+    </w:p>
+    <w:p>
+      <w:pPr>
         <w:rPr>
           <w:rFonts w:ascii="Consolas" w:hAnsi="Consolas" w:cs="Consolas"/>
           <w:color w:val="000000"/>
@@ -3259,7 +3398,27 @@
           <w:sz w:val="24"/>
           <w:szCs w:val="24"/>
         </w:rPr>
-        <w:t>GestionnaireListes_PropertyChangedDummy().</w:t>
+        <w:t>GestionnaireListes_</w:t>
+      </w:r>
+      <w:proofErr w:type="gramStart"/>
+      <w:r>
+        <w:rPr>
+          <w:rFonts w:ascii="Consolas" w:hAnsi="Consolas" w:cs="Consolas"/>
+          <w:color w:val="000000"/>
+          <w:sz w:val="24"/>
+          <w:szCs w:val="24"/>
+        </w:rPr>
+        <w:t>PropertyChangedDummy(</w:t>
+      </w:r>
+      <w:proofErr w:type="gramEnd"/>
+      <w:r>
+        <w:rPr>
+          <w:rFonts w:ascii="Consolas" w:hAnsi="Consolas" w:cs="Consolas"/>
+          <w:color w:val="000000"/>
+          <w:sz w:val="24"/>
+          <w:szCs w:val="24"/>
+        </w:rPr>
+        <w:t>).</w:t>
       </w:r>
     </w:p>
     <w:p>
@@ -3424,8 +3583,85 @@
     </w:p>
     <w:p>
       <w:pPr>
-        <w:pStyle w:val="Paragraphedeliste"/>
-      </w:pPr>
+        <w:rPr>
+          <w:sz w:val="24"/>
+          <w:szCs w:val="24"/>
+        </w:rPr>
+      </w:pPr>
+      <w:r>
+        <w:rPr>
+          <w:sz w:val="24"/>
+          <w:szCs w:val="24"/>
+        </w:rPr>
+        <w:t xml:space="preserve">Cette classe contient également une stratégie </w:t>
+      </w:r>
+      <w:r>
+        <w:rPr>
+          <w:rFonts w:ascii="Consolas" w:hAnsi="Consolas" w:cs="Consolas"/>
+          <w:color w:val="000000"/>
+          <w:sz w:val="19"/>
+          <w:szCs w:val="19"/>
+        </w:rPr>
+        <w:t>Persistance</w:t>
+      </w:r>
+      <w:r>
+        <w:rPr>
+          <w:rFonts w:ascii="Consolas" w:hAnsi="Consolas" w:cs="Consolas"/>
+          <w:color w:val="000000"/>
+          <w:sz w:val="19"/>
+          <w:szCs w:val="19"/>
+        </w:rPr>
+        <w:t> :</w:t>
+      </w:r>
+      <w:r>
+        <w:rPr>
+          <w:rFonts w:ascii="Consolas" w:hAnsi="Consolas" w:cs="Consolas"/>
+          <w:color w:val="000000"/>
+          <w:sz w:val="19"/>
+          <w:szCs w:val="19"/>
+        </w:rPr>
+        <w:t xml:space="preserve"> </w:t>
+      </w:r>
+      <w:proofErr w:type="spellStart"/>
+      <w:r>
+        <w:rPr>
+          <w:rFonts w:ascii="Consolas" w:hAnsi="Consolas" w:cs="Consolas"/>
+          <w:color w:val="000000"/>
+          <w:sz w:val="19"/>
+          <w:szCs w:val="19"/>
+        </w:rPr>
+        <w:t>IPersistanceManager</w:t>
+      </w:r>
+      <w:proofErr w:type="spellEnd"/>
+    </w:p>
+    <w:p>
+      <w:pPr>
+        <w:rPr>
+          <w:sz w:val="24"/>
+          <w:szCs w:val="24"/>
+        </w:rPr>
+      </w:pPr>
+      <w:r>
+        <w:rPr>
+          <w:sz w:val="24"/>
+          <w:szCs w:val="24"/>
+        </w:rPr>
+        <w:t xml:space="preserve">Voir l’annexe </w:t>
+      </w:r>
+      <w:r>
+        <w:rPr>
+          <w:sz w:val="24"/>
+          <w:szCs w:val="24"/>
+        </w:rPr>
+        <w:t>1</w:t>
+      </w:r>
+      <w:r>
+        <w:rPr>
+          <w:sz w:val="24"/>
+          <w:szCs w:val="24"/>
+        </w:rPr>
+        <w:t xml:space="preserve"> pour plus de détails.</w:t>
+      </w:r>
     </w:p>
     <w:p>
       <w:pPr>
@@ -3434,8 +3670,8 @@
           <w:u w:val="single"/>
         </w:rPr>
       </w:pPr>
-      <w:bookmarkStart w:id="9" w:name="_Toc73306244"/>
-      <w:bookmarkStart w:id="10" w:name="_Toc73306655"/>
+      <w:bookmarkStart w:id="8" w:name="_Toc73306244"/>
+      <w:bookmarkStart w:id="9" w:name="_Toc73306655"/>
       <w:r>
         <w:rPr>
           <w:u w:val="single"/>
@@ -3448,8 +3684,8 @@
         </w:rPr>
         <w:t xml:space="preserve"> (et logicPC.Templates)</w:t>
       </w:r>
+      <w:bookmarkEnd w:id="8"/>
       <w:bookmarkEnd w:id="9"/>
-      <w:bookmarkEnd w:id="10"/>
     </w:p>
     <w:p/>
     <w:p>
@@ -3564,13 +3800,13 @@
       <w:pPr>
         <w:pStyle w:val="Titre2"/>
       </w:pPr>
-      <w:bookmarkStart w:id="11" w:name="_Toc73306245"/>
-      <w:bookmarkStart w:id="12" w:name="_Toc73306656"/>
+      <w:bookmarkStart w:id="10" w:name="_Toc73306245"/>
+      <w:bookmarkStart w:id="11" w:name="_Toc73306656"/>
       <w:r>
         <w:t>Responsabilités de la classe Card</w:t>
       </w:r>
+      <w:bookmarkEnd w:id="10"/>
       <w:bookmarkEnd w:id="11"/>
-      <w:bookmarkEnd w:id="12"/>
     </w:p>
     <w:p>
       <w:pPr>
@@ -3800,6 +4036,7 @@
         <w:t xml:space="preserve">Les méthodes </w:t>
       </w:r>
       <w:proofErr w:type="spellStart"/>
+      <w:proofErr w:type="gramStart"/>
       <w:r>
         <w:rPr>
           <w:color w:val="00B050"/>
@@ -3815,7 +4052,16 @@
           <w:sz w:val="24"/>
           <w:szCs w:val="24"/>
         </w:rPr>
-        <w:t>()</w:t>
+        <w:t>(</w:t>
+      </w:r>
+      <w:proofErr w:type="gramEnd"/>
+      <w:r>
+        <w:rPr>
+          <w:color w:val="00B050"/>
+          <w:sz w:val="24"/>
+          <w:szCs w:val="24"/>
+        </w:rPr>
+        <w:t>)</w:t>
       </w:r>
       <w:r>
         <w:rPr>
@@ -3995,13 +4241,13 @@
       <w:pPr>
         <w:pStyle w:val="Titre2"/>
       </w:pPr>
-      <w:bookmarkStart w:id="13" w:name="_Toc73306246"/>
-      <w:bookmarkStart w:id="14" w:name="_Toc73306657"/>
+      <w:bookmarkStart w:id="12" w:name="_Toc73306246"/>
+      <w:bookmarkStart w:id="13" w:name="_Toc73306657"/>
       <w:r>
         <w:t>Responsabilités de la classe Theorics</w:t>
       </w:r>
+      <w:bookmarkEnd w:id="12"/>
       <w:bookmarkEnd w:id="13"/>
-      <w:bookmarkEnd w:id="14"/>
     </w:p>
     <w:p>
       <w:pPr>
@@ -4257,7 +4503,23 @@
           <w:sz w:val="24"/>
           <w:szCs w:val="24"/>
         </w:rPr>
-        <w:t xml:space="preserve"> Elles seront aussi utilisée pour créer des graphiques permettant de voir les relations puissance/consommation/temps/coût/revenu</w:t>
+        <w:t xml:space="preserve"> Elles seront aussi </w:t>
+      </w:r>
+      <w:proofErr w:type="gramStart"/>
+      <w:r>
+        <w:rPr>
+          <w:sz w:val="24"/>
+          <w:szCs w:val="24"/>
+        </w:rPr>
+        <w:t>utilisée</w:t>
+      </w:r>
+      <w:proofErr w:type="gramEnd"/>
+      <w:r>
+        <w:rPr>
+          <w:sz w:val="24"/>
+          <w:szCs w:val="24"/>
+        </w:rPr>
+        <w:t xml:space="preserve"> pour créer des graphiques permettant de voir les relations puissance/consommation/temps/coût/revenu</w:t>
       </w:r>
       <w:r>
         <w:rPr>
@@ -4275,8 +4537,8 @@
           <w:iCs/>
         </w:rPr>
       </w:pPr>
-      <w:bookmarkStart w:id="15" w:name="_Toc73306247"/>
-      <w:bookmarkStart w:id="16" w:name="_Toc73306658"/>
+      <w:bookmarkStart w:id="14" w:name="_Toc73306247"/>
+      <w:bookmarkStart w:id="15" w:name="_Toc73306658"/>
       <w:r>
         <w:t xml:space="preserve">Responsabilités de la classe </w:t>
       </w:r>
@@ -4287,8 +4549,8 @@
         </w:rPr>
         <w:t>DataEntry</w:t>
       </w:r>
+      <w:bookmarkEnd w:id="14"/>
       <w:bookmarkEnd w:id="15"/>
-      <w:bookmarkEnd w:id="16"/>
     </w:p>
     <w:p>
       <w:pPr>
@@ -4454,6 +4716,7 @@
         <w:t>est une liste de strings non-</w:t>
       </w:r>
       <w:proofErr w:type="spellStart"/>
+      <w:proofErr w:type="gramStart"/>
       <w:r>
         <w:rPr>
           <w:color w:val="00B050"/>
@@ -4469,7 +4732,16 @@
           <w:sz w:val="24"/>
           <w:szCs w:val="24"/>
         </w:rPr>
-        <w:t xml:space="preserve">() </w:t>
+        <w:t>(</w:t>
+      </w:r>
+      <w:proofErr w:type="gramEnd"/>
+      <w:r>
+        <w:rPr>
+          <w:color w:val="00B050"/>
+          <w:sz w:val="24"/>
+          <w:szCs w:val="24"/>
+        </w:rPr>
+        <w:t xml:space="preserve">) </w:t>
       </w:r>
       <w:r>
         <w:rPr>
@@ -4686,8 +4958,8 @@
           <w:u w:val="single"/>
         </w:rPr>
       </w:pPr>
-      <w:bookmarkStart w:id="17" w:name="_Toc73306248"/>
-      <w:bookmarkStart w:id="18" w:name="_Toc73306659"/>
+      <w:bookmarkStart w:id="16" w:name="_Toc73306248"/>
+      <w:bookmarkStart w:id="17" w:name="_Toc73306659"/>
       <w:r>
         <w:rPr>
           <w:u w:val="single"/>
@@ -4700,8 +4972,8 @@
         </w:rPr>
         <w:t>Interfaces</w:t>
       </w:r>
+      <w:bookmarkEnd w:id="16"/>
       <w:bookmarkEnd w:id="17"/>
-      <w:bookmarkEnd w:id="18"/>
     </w:p>
     <w:p>
       <w:pPr>
@@ -4856,6 +5128,7 @@
         <w:t xml:space="preserve">Une classe doit avoir une méthode </w:t>
       </w:r>
       <w:proofErr w:type="spellStart"/>
+      <w:proofErr w:type="gramStart"/>
       <w:r>
         <w:rPr>
           <w:color w:val="00B050"/>
@@ -4871,7 +5144,16 @@
           <w:sz w:val="24"/>
           <w:szCs w:val="24"/>
         </w:rPr>
-        <w:t xml:space="preserve">() </w:t>
+        <w:t>(</w:t>
+      </w:r>
+      <w:proofErr w:type="gramEnd"/>
+      <w:r>
+        <w:rPr>
+          <w:color w:val="00B050"/>
+          <w:sz w:val="24"/>
+          <w:szCs w:val="24"/>
+        </w:rPr>
+        <w:t xml:space="preserve">) </w:t>
       </w:r>
       <w:r>
         <w:rPr>
@@ -4943,13 +5225,23 @@
         </w:rPr>
         <w:t xml:space="preserve">Une classe doit avoir une méthode </w:t>
       </w:r>
+      <w:proofErr w:type="gramStart"/>
       <w:r>
         <w:rPr>
           <w:color w:val="00B050"/>
           <w:sz w:val="24"/>
           <w:szCs w:val="24"/>
         </w:rPr>
-        <w:t>ProcessFactors()</w:t>
+        <w:t>ProcessFactors(</w:t>
+      </w:r>
+      <w:proofErr w:type="gramEnd"/>
+      <w:r>
+        <w:rPr>
+          <w:color w:val="00B050"/>
+          <w:sz w:val="24"/>
+          <w:szCs w:val="24"/>
+        </w:rPr>
+        <w:t>)</w:t>
       </w:r>
       <w:r>
         <w:rPr>
@@ -5053,8 +5345,8 @@
           <w:u w:val="single"/>
         </w:rPr>
       </w:pPr>
-      <w:bookmarkStart w:id="19" w:name="_Toc73306249"/>
-      <w:bookmarkStart w:id="20" w:name="_Toc73306660"/>
+      <w:bookmarkStart w:id="18" w:name="_Toc73306249"/>
+      <w:bookmarkStart w:id="19" w:name="_Toc73306660"/>
       <w:r>
         <w:rPr>
           <w:u w:val="single"/>
@@ -5067,8 +5359,8 @@
         </w:rPr>
         <w:t>logicPC.Conteneurs</w:t>
       </w:r>
+      <w:bookmarkEnd w:id="18"/>
       <w:bookmarkEnd w:id="19"/>
-      <w:bookmarkEnd w:id="20"/>
     </w:p>
     <w:p>
       <w:pPr>
@@ -5567,8 +5859,8 @@
           <w:u w:val="single"/>
         </w:rPr>
       </w:pPr>
-      <w:bookmarkStart w:id="21" w:name="_Toc73306250"/>
-      <w:bookmarkStart w:id="22" w:name="_Toc73306661"/>
+      <w:bookmarkStart w:id="20" w:name="_Toc73306250"/>
+      <w:bookmarkStart w:id="21" w:name="_Toc73306661"/>
       <w:r>
         <w:rPr>
           <w:u w:val="single"/>
@@ -5587,8 +5879,8 @@
         </w:rPr>
         <w:t>CardFactory</w:t>
       </w:r>
+      <w:bookmarkEnd w:id="20"/>
       <w:bookmarkEnd w:id="21"/>
-      <w:bookmarkEnd w:id="22"/>
     </w:p>
     <w:p>
       <w:pPr>
@@ -5987,11 +6279,17 @@
       <w:pPr>
         <w:pStyle w:val="Titre1"/>
       </w:pPr>
-      <w:bookmarkStart w:id="23" w:name="_Toc73306251"/>
-      <w:bookmarkStart w:id="24" w:name="_Toc73306662"/>
+      <w:bookmarkStart w:id="22" w:name="_Toc73306251"/>
+      <w:bookmarkStart w:id="23" w:name="_Toc73306662"/>
       <w:r>
         <w:lastRenderedPageBreak/>
-        <w:t xml:space="preserve">ANNEXES </w:t>
+        <w:t>ANNEXES</w:t>
+      </w:r>
+      <w:r>
+        <w:t xml:space="preserve"> 1</w:t>
+      </w:r>
+      <w:r>
+        <w:t xml:space="preserve"> </w:t>
       </w:r>
       <w:r>
         <w:t>–</w:t>
@@ -6002,62 +6300,60 @@
       <w:r>
         <w:t>Classes de persistance</w:t>
       </w:r>
+      <w:bookmarkEnd w:id="22"/>
       <w:bookmarkEnd w:id="23"/>
+    </w:p>
+    <w:p>
+      <w:pPr>
+        <w:jc w:val="both"/>
+        <w:rPr>
+          <w:sz w:val="24"/>
+          <w:szCs w:val="24"/>
+        </w:rPr>
+      </w:pPr>
+      <w:r>
+        <w:rPr>
+          <w:sz w:val="24"/>
+          <w:szCs w:val="24"/>
+        </w:rPr>
+        <w:t>Certaines classes liées à la persistance étaient requises pour tester correctement</w:t>
+      </w:r>
+      <w:r>
+        <w:rPr>
+          <w:sz w:val="24"/>
+          <w:szCs w:val="24"/>
+        </w:rPr>
+        <w:t xml:space="preserve"> </w:t>
+      </w:r>
+      <w:r>
+        <w:rPr>
+          <w:sz w:val="24"/>
+          <w:szCs w:val="24"/>
+        </w:rPr>
+        <w:t>LogicPC</w:t>
+      </w:r>
+      <w:r>
+        <w:rPr>
+          <w:sz w:val="24"/>
+          <w:szCs w:val="24"/>
+        </w:rPr>
+        <w:t>, comme elles ne devraient pas être dans le même projet que la logique de l’application, je vais les décrire rapidement ici :</w:t>
+      </w:r>
+    </w:p>
+    <w:p>
+      <w:pPr>
+        <w:pStyle w:val="Titre2"/>
+      </w:pPr>
+      <w:bookmarkStart w:id="24" w:name="_Toc73306252"/>
+      <w:bookmarkStart w:id="25" w:name="_Toc73306663"/>
+      <w:r>
+        <w:t>logicPC.Importers</w:t>
+      </w:r>
+      <w:r>
+        <w:t>/logicPC.ImportStrategies</w:t>
+      </w:r>
       <w:bookmarkEnd w:id="24"/>
-    </w:p>
-    <w:p>
-      <w:pPr>
-        <w:jc w:val="both"/>
-        <w:rPr>
-          <w:sz w:val="24"/>
-          <w:szCs w:val="24"/>
-        </w:rPr>
-      </w:pPr>
-      <w:r>
-        <w:rPr>
-          <w:sz w:val="24"/>
-          <w:szCs w:val="24"/>
-        </w:rPr>
-        <w:t>Certaines classes liées à la persistance étaient requises pour tester correctement</w:t>
-      </w:r>
-      <w:r>
-        <w:rPr>
-          <w:sz w:val="24"/>
-          <w:szCs w:val="24"/>
-        </w:rPr>
-        <w:t xml:space="preserve"> </w:t>
-      </w:r>
-      <w:proofErr w:type="spellStart"/>
-      <w:r>
-        <w:rPr>
-          <w:sz w:val="24"/>
-          <w:szCs w:val="24"/>
-        </w:rPr>
-        <w:t>LogicPC</w:t>
-      </w:r>
-      <w:proofErr w:type="spellEnd"/>
-      <w:r>
-        <w:rPr>
-          <w:sz w:val="24"/>
-          <w:szCs w:val="24"/>
-        </w:rPr>
-        <w:t>, comme elles ne devraient pas être dans le même projet que la logique de l’application, je vais les décrire rapidement ici :</w:t>
-      </w:r>
-    </w:p>
-    <w:p>
-      <w:pPr>
-        <w:pStyle w:val="Titre2"/>
-      </w:pPr>
-      <w:bookmarkStart w:id="25" w:name="_Toc73306252"/>
-      <w:bookmarkStart w:id="26" w:name="_Toc73306663"/>
-      <w:r>
-        <w:t>logicPC.Importers</w:t>
-      </w:r>
-      <w:r>
-        <w:t>/logicPC.ImportStrategies</w:t>
-      </w:r>
       <w:bookmarkEnd w:id="25"/>
-      <w:bookmarkEnd w:id="26"/>
     </w:p>
     <w:p>
       <w:pPr>
@@ -6253,7 +6549,23 @@
           <w:sz w:val="24"/>
           <w:szCs w:val="24"/>
         </w:rPr>
-        <w:t>Pour faire court, les classes de ces deux espaces servent à importer un ou plusieurs couples de fichier .pnm (</w:t>
+        <w:t xml:space="preserve">Pour faire court, les classes de ces deux espaces servent à importer un ou plusieurs couples de </w:t>
+      </w:r>
+      <w:proofErr w:type="gramStart"/>
+      <w:r>
+        <w:rPr>
+          <w:sz w:val="24"/>
+          <w:szCs w:val="24"/>
+        </w:rPr>
+        <w:t>fichier .pnm</w:t>
+      </w:r>
+      <w:proofErr w:type="gramEnd"/>
+      <w:r>
+        <w:rPr>
+          <w:sz w:val="24"/>
+          <w:szCs w:val="24"/>
+        </w:rPr>
+        <w:t xml:space="preserve"> (</w:t>
       </w:r>
       <w:proofErr w:type="spellStart"/>
       <w:r>
@@ -6369,9 +6681,9 @@
           <w:noProof/>
         </w:rPr>
         <w:drawing>
-          <wp:inline distT="0" distB="0" distL="0" distR="0" wp14:anchorId="43517DB0" wp14:editId="69B279ED">
+          <wp:inline distT="0" distB="0" distL="0" distR="0" wp14:anchorId="43517DB0" wp14:editId="26580BA6">
             <wp:extent cx="5760720" cy="4139565"/>
-            <wp:effectExtent l="0" t="0" r="0" b="0"/>
+            <wp:effectExtent l="133350" t="133350" r="144780" b="165735"/>
             <wp:docPr id="11" name="Image 11"/>
             <wp:cNvGraphicFramePr>
               <a:graphicFrameLocks xmlns:a="http://schemas.openxmlformats.org/drawingml/2006/main" noChangeAspect="1"/>
@@ -6397,6 +6709,36 @@
                     <a:prstGeom prst="rect">
                       <a:avLst/>
                     </a:prstGeom>
+                    <a:solidFill>
+                      <a:srgbClr val="FFFFFF">
+                        <a:shade val="85000"/>
+                      </a:srgbClr>
+                    </a:solidFill>
+                    <a:ln w="88900" cap="sq">
+                      <a:solidFill>
+                        <a:srgbClr val="FFFFFF"/>
+                      </a:solidFill>
+                      <a:miter lim="800000"/>
+                    </a:ln>
+                    <a:effectLst>
+                      <a:outerShdw blurRad="55000" dist="18000" dir="5400000" algn="tl" rotWithShape="0">
+                        <a:srgbClr val="000000">
+                          <a:alpha val="40000"/>
+                        </a:srgbClr>
+                      </a:outerShdw>
+                    </a:effectLst>
+                    <a:scene3d>
+                      <a:camera prst="orthographicFront"/>
+                      <a:lightRig rig="twoPt" dir="t">
+                        <a:rot lat="0" lon="0" rev="7200000"/>
+                      </a:lightRig>
+                    </a:scene3d>
+                    <a:sp3d>
+                      <a:bevelT w="25400" h="19050"/>
+                      <a:contourClr>
+                        <a:srgbClr val="FFFFFF"/>
+                      </a:contourClr>
+                    </a:sp3d>
                   </pic:spPr>
                 </pic:pic>
               </a:graphicData>
@@ -6499,41 +6841,420 @@
         <w:t>en grande partie restructurées lors de leur transfert au projet dédié persistance.</w:t>
       </w:r>
     </w:p>
+    <w:p>
+      <w:pPr>
+        <w:pStyle w:val="Titre2"/>
+      </w:pPr>
+      <w:r>
+        <w:t>Espace de noms persistance</w:t>
+      </w:r>
+    </w:p>
+    <w:p>
+      <w:r>
+        <w:t xml:space="preserve">Dans un autre projet que logicPC et PCGUI se trouvent </w:t>
+      </w:r>
+      <w:r>
+        <w:t>les classes de persistance XML et STUB.</w:t>
+      </w:r>
+      <w:r>
+        <w:t xml:space="preserve"> Ces classes servent à sauvegarder le contenu créé par l’utilisateur (donc différent du cache d’images dans PCGUI et de l’importation de données de logicPC qui sont des données internes au système).</w:t>
+      </w:r>
+      <w:r>
+        <w:rPr>
+          <w:noProof/>
+        </w:rPr>
+        <w:t xml:space="preserve"> </w:t>
+      </w:r>
+    </w:p>
     <w:p/>
+    <w:p>
+      <w:r>
+        <w:rPr>
+          <w:noProof/>
+        </w:rPr>
+        <w:lastRenderedPageBreak/>
+        <w:drawing>
+          <wp:inline distT="0" distB="0" distL="0" distR="0" wp14:anchorId="6CF74AC2" wp14:editId="72580D34">
+            <wp:extent cx="5347853" cy="3226279"/>
+            <wp:effectExtent l="0" t="0" r="5715" b="0"/>
+            <wp:docPr id="34" name="Image 34"/>
+            <wp:cNvGraphicFramePr>
+              <a:graphicFrameLocks xmlns:a="http://schemas.openxmlformats.org/drawingml/2006/main" noChangeAspect="1"/>
+            </wp:cNvGraphicFramePr>
+            <a:graphic xmlns:a="http://schemas.openxmlformats.org/drawingml/2006/main">
+              <a:graphicData uri="http://schemas.openxmlformats.org/drawingml/2006/picture">
+                <pic:pic xmlns:pic="http://schemas.openxmlformats.org/drawingml/2006/picture">
+                  <pic:nvPicPr>
+                    <pic:cNvPr id="1" name=""/>
+                    <pic:cNvPicPr/>
+                  </pic:nvPicPr>
+                  <pic:blipFill>
+                    <a:blip r:embed="rId22"/>
+                    <a:stretch>
+                      <a:fillRect/>
+                    </a:stretch>
+                  </pic:blipFill>
+                  <pic:spPr>
+                    <a:xfrm>
+                      <a:off x="0" y="0"/>
+                      <a:ext cx="5353412" cy="3229632"/>
+                    </a:xfrm>
+                    <a:prstGeom prst="rect">
+                      <a:avLst/>
+                    </a:prstGeom>
+                  </pic:spPr>
+                </pic:pic>
+              </a:graphicData>
+            </a:graphic>
+          </wp:inline>
+        </w:drawing>
+      </w:r>
+    </w:p>
+    <w:p>
+      <w:pPr>
+        <w:rPr>
+          <w:sz w:val="24"/>
+          <w:szCs w:val="24"/>
+        </w:rPr>
+      </w:pPr>
+      <w:r>
+        <w:rPr>
+          <w:sz w:val="24"/>
+          <w:szCs w:val="24"/>
+        </w:rPr>
+        <w:t xml:space="preserve">On ne s’attardera pas sur le STUB, car il n’est utilisé que pour le </w:t>
+      </w:r>
+      <w:proofErr w:type="spellStart"/>
+      <w:r>
+        <w:rPr>
+          <w:sz w:val="24"/>
+          <w:szCs w:val="24"/>
+        </w:rPr>
+        <w:t>débug</w:t>
+      </w:r>
+      <w:proofErr w:type="spellEnd"/>
+      <w:r>
+        <w:rPr>
+          <w:sz w:val="24"/>
+          <w:szCs w:val="24"/>
+        </w:rPr>
+        <w:t xml:space="preserve">. La classe </w:t>
+      </w:r>
+      <w:proofErr w:type="spellStart"/>
+      <w:r>
+        <w:rPr>
+          <w:sz w:val="24"/>
+          <w:szCs w:val="24"/>
+        </w:rPr>
+        <w:t>DataContractPers</w:t>
+      </w:r>
+      <w:proofErr w:type="spellEnd"/>
+      <w:r>
+        <w:rPr>
+          <w:sz w:val="24"/>
+          <w:szCs w:val="24"/>
+        </w:rPr>
+        <w:t>[</w:t>
+      </w:r>
+      <w:proofErr w:type="spellStart"/>
+      <w:r>
+        <w:rPr>
+          <w:sz w:val="24"/>
+          <w:szCs w:val="24"/>
+        </w:rPr>
+        <w:t>istance</w:t>
+      </w:r>
+      <w:proofErr w:type="spellEnd"/>
+      <w:r>
+        <w:rPr>
+          <w:sz w:val="24"/>
+          <w:szCs w:val="24"/>
+        </w:rPr>
+        <w:t xml:space="preserve">] adopte l’interface </w:t>
+      </w:r>
+      <w:proofErr w:type="spellStart"/>
+      <w:r>
+        <w:rPr>
+          <w:sz w:val="24"/>
+          <w:szCs w:val="24"/>
+        </w:rPr>
+        <w:t>IpersistanceManager</w:t>
+      </w:r>
+      <w:proofErr w:type="spellEnd"/>
+      <w:r>
+        <w:rPr>
+          <w:sz w:val="24"/>
+          <w:szCs w:val="24"/>
+        </w:rPr>
+        <w:t>, et est instanciée dans le gestionnaire en tant que stratégie de persistance à appliquer par défaut.</w:t>
+      </w:r>
+      <w:r>
+        <w:rPr>
+          <w:sz w:val="24"/>
+          <w:szCs w:val="24"/>
+        </w:rPr>
+        <w:t xml:space="preserve"> Elle utilise le </w:t>
+      </w:r>
+      <w:proofErr w:type="spellStart"/>
+      <w:r>
+        <w:rPr>
+          <w:sz w:val="24"/>
+          <w:szCs w:val="24"/>
+        </w:rPr>
+        <w:t>DataContract</w:t>
+      </w:r>
+      <w:proofErr w:type="spellEnd"/>
+      <w:r>
+        <w:rPr>
+          <w:sz w:val="24"/>
+          <w:szCs w:val="24"/>
+        </w:rPr>
+        <w:t xml:space="preserve"> pour stocker les informations sous forme XML sur le disque.</w:t>
+      </w:r>
+    </w:p>
+    <w:p>
+      <w:pPr>
+        <w:rPr>
+          <w:sz w:val="24"/>
+          <w:szCs w:val="24"/>
+        </w:rPr>
+      </w:pPr>
+    </w:p>
+    <w:p>
+      <w:pPr>
+        <w:pStyle w:val="Titre2"/>
+      </w:pPr>
+      <w:r>
+        <w:t>Persistance du cache</w:t>
+      </w:r>
+    </w:p>
+    <w:p>
+      <w:pPr>
+        <w:rPr>
+          <w:sz w:val="24"/>
+          <w:szCs w:val="24"/>
+        </w:rPr>
+      </w:pPr>
+      <w:r>
+        <w:rPr>
+          <w:sz w:val="24"/>
+          <w:szCs w:val="24"/>
+        </w:rPr>
+        <w:t>Enfin, la dernière forme de persistance, le cache.</w:t>
+      </w:r>
+      <w:r>
+        <w:rPr>
+          <w:sz w:val="24"/>
+          <w:szCs w:val="24"/>
+        </w:rPr>
+        <w:t xml:space="preserve"> Il est situé sur les vues (à cause </w:t>
+      </w:r>
+      <w:r>
+        <w:rPr>
+          <w:sz w:val="24"/>
+          <w:szCs w:val="24"/>
+        </w:rPr>
+        <w:t>de la classe BitmapImage qui n’est disponible qu’en WPF). Je ne vais pas détailler dessus car elle est assez simple :</w:t>
+      </w:r>
+    </w:p>
+    <w:p>
+      <w:pPr>
+        <w:rPr>
+          <w:sz w:val="24"/>
+          <w:szCs w:val="24"/>
+        </w:rPr>
+      </w:pPr>
+      <w:r>
+        <w:rPr>
+          <w:sz w:val="24"/>
+          <w:szCs w:val="24"/>
+        </w:rPr>
+        <w:t>Une fois qu’une bitmapImage a fini de télécharger, elle fait avancer le tick de téléchargement de 1.</w:t>
+      </w:r>
+      <w:r>
+        <w:rPr>
+          <w:sz w:val="24"/>
+          <w:szCs w:val="24"/>
+        </w:rPr>
+        <w:t xml:space="preserve"> Une fois que le tick dépasse </w:t>
+      </w:r>
+      <w:r>
+        <w:rPr>
+          <w:sz w:val="24"/>
+          <w:szCs w:val="24"/>
+        </w:rPr>
+        <w:t>un seuil donné</w:t>
+      </w:r>
+      <w:r>
+        <w:rPr>
+          <w:sz w:val="24"/>
+          <w:szCs w:val="24"/>
+        </w:rPr>
+        <w:t xml:space="preserve"> (3 par défaut), les images sont affectées à </w:t>
+      </w:r>
+      <w:r>
+        <w:rPr>
+          <w:sz w:val="24"/>
+          <w:szCs w:val="24"/>
+        </w:rPr>
+        <w:t>leurs cartes respectives</w:t>
+      </w:r>
+      <w:r>
+        <w:rPr>
+          <w:sz w:val="24"/>
+          <w:szCs w:val="24"/>
+        </w:rPr>
+        <w:t>. Ce tick est mis en place pour éviter des problèmes de performance sur certaines machines.</w:t>
+      </w:r>
+    </w:p>
+    <w:p>
+      <w:pPr>
+        <w:rPr>
+          <w:sz w:val="24"/>
+          <w:szCs w:val="24"/>
+        </w:rPr>
+      </w:pPr>
+      <w:r>
+        <w:rPr>
+          <w:sz w:val="24"/>
+          <w:szCs w:val="24"/>
+        </w:rPr>
+        <w:t xml:space="preserve">Lors de l’affectation, le système vérifie si une image au format PNG existe dans le dossier cache avec le string d’identification unique du GPU qu’elle est </w:t>
+      </w:r>
+      <w:r>
+        <w:rPr>
+          <w:sz w:val="24"/>
+          <w:szCs w:val="24"/>
+        </w:rPr>
+        <w:t>supposée</w:t>
+      </w:r>
+      <w:r>
+        <w:rPr>
+          <w:sz w:val="24"/>
+          <w:szCs w:val="24"/>
+        </w:rPr>
+        <w:t xml:space="preserve"> représenter (la clé du dictionnaire). Si ce n’est pas le cas, l’image est convertie en bitmap standard et on appelle Bitmap.save(), on la sauvegarde.</w:t>
+      </w:r>
+    </w:p>
+    <w:p>
+      <w:pPr>
+        <w:rPr>
+          <w:sz w:val="24"/>
+          <w:szCs w:val="24"/>
+        </w:rPr>
+      </w:pPr>
+      <w:r>
+        <w:rPr>
+          <w:sz w:val="24"/>
+          <w:szCs w:val="24"/>
+        </w:rPr>
+        <w:t xml:space="preserve">Le gestionnaire, lors du démarrage charge toutes les bitmaps présentes dans le dossier </w:t>
+      </w:r>
+      <w:proofErr w:type="gramStart"/>
+      <w:r>
+        <w:rPr>
+          <w:sz w:val="24"/>
+          <w:szCs w:val="24"/>
+        </w:rPr>
+        <w:t>cache</w:t>
+      </w:r>
+      <w:proofErr w:type="gramEnd"/>
+      <w:r>
+        <w:rPr>
+          <w:sz w:val="24"/>
+          <w:szCs w:val="24"/>
+        </w:rPr>
+        <w:t xml:space="preserve"> dans </w:t>
+      </w:r>
+      <w:r>
+        <w:rPr>
+          <w:sz w:val="24"/>
+          <w:szCs w:val="24"/>
+        </w:rPr>
+        <w:t>son</w:t>
+      </w:r>
+      <w:r>
+        <w:rPr>
+          <w:sz w:val="24"/>
+          <w:szCs w:val="24"/>
+        </w:rPr>
+        <w:t xml:space="preserve"> dictionnaire de </w:t>
+      </w:r>
+      <w:proofErr w:type="spellStart"/>
+      <w:r>
+        <w:rPr>
+          <w:sz w:val="24"/>
+          <w:szCs w:val="24"/>
+        </w:rPr>
+        <w:t>streams</w:t>
+      </w:r>
+      <w:proofErr w:type="spellEnd"/>
+      <w:r>
+        <w:rPr>
+          <w:sz w:val="24"/>
+          <w:szCs w:val="24"/>
+        </w:rPr>
+        <w:t xml:space="preserve"> sous forme de </w:t>
+      </w:r>
+      <w:proofErr w:type="spellStart"/>
+      <w:r>
+        <w:rPr>
+          <w:sz w:val="24"/>
+          <w:szCs w:val="24"/>
+        </w:rPr>
+        <w:t>streams</w:t>
+      </w:r>
+      <w:proofErr w:type="spellEnd"/>
+      <w:r>
+        <w:rPr>
+          <w:sz w:val="24"/>
+          <w:szCs w:val="24"/>
+        </w:rPr>
+        <w:t xml:space="preserve"> de fichiers (normalement les images sont des </w:t>
+      </w:r>
+      <w:proofErr w:type="spellStart"/>
+      <w:r>
+        <w:rPr>
+          <w:sz w:val="24"/>
+          <w:szCs w:val="24"/>
+        </w:rPr>
+        <w:t>streams</w:t>
+      </w:r>
+      <w:proofErr w:type="spellEnd"/>
+      <w:r>
+        <w:rPr>
+          <w:sz w:val="24"/>
+          <w:szCs w:val="24"/>
+        </w:rPr>
+        <w:t xml:space="preserve"> http, mais cette manipulation fonctionne).</w:t>
+      </w:r>
+    </w:p>
     <w:p/>
+    <w:p>
+      <w:pPr>
+        <w:pStyle w:val="Titre1"/>
+      </w:pPr>
+      <w:bookmarkStart w:id="26" w:name="_Toc73306253"/>
+      <w:bookmarkStart w:id="27" w:name="_Toc73306664"/>
+      <w:r>
+        <w:lastRenderedPageBreak/>
+        <w:t>ANNEXE 2 – Classes statiques indépendantes</w:t>
+      </w:r>
+      <w:bookmarkEnd w:id="26"/>
+      <w:bookmarkEnd w:id="27"/>
+    </w:p>
     <w:p/>
-    <w:p/>
-    <w:p/>
-    <w:p/>
-    <w:p/>
-    <w:p/>
-    <w:p/>
-    <w:p/>
-    <w:p/>
-    <w:p>
-      <w:pPr>
-        <w:pStyle w:val="Titre1"/>
-      </w:pPr>
-      <w:bookmarkStart w:id="27" w:name="_Toc73306253"/>
-      <w:bookmarkStart w:id="28" w:name="_Toc73306664"/>
-      <w:r>
-        <w:t>ANNEXE 2 – Classes statiques indépendantes</w:t>
-      </w:r>
-      <w:bookmarkEnd w:id="27"/>
+    <w:p>
+      <w:pPr>
+        <w:pStyle w:val="Titre2"/>
+      </w:pPr>
+      <w:bookmarkStart w:id="28" w:name="_Toc73306254"/>
+      <w:bookmarkStart w:id="29" w:name="_Toc73306665"/>
+      <w:r>
+        <w:t>LogicPC.Settings</w:t>
+      </w:r>
       <w:bookmarkEnd w:id="28"/>
-    </w:p>
-    <w:p/>
-    <w:p>
-      <w:pPr>
-        <w:pStyle w:val="Titre2"/>
-      </w:pPr>
-      <w:bookmarkStart w:id="29" w:name="_Toc73306254"/>
-      <w:bookmarkStart w:id="30" w:name="_Toc73306665"/>
-      <w:r>
-        <w:t>LogicPC.Settings</w:t>
-      </w:r>
       <w:bookmarkEnd w:id="29"/>
-      <w:bookmarkEnd w:id="30"/>
     </w:p>
     <w:p>
       <w:pPr>
@@ -6559,7 +7280,7 @@
                     <pic:cNvPicPr/>
                   </pic:nvPicPr>
                   <pic:blipFill>
-                    <a:blip r:embed="rId22"/>
+                    <a:blip r:embed="rId23"/>
                     <a:stretch>
                       <a:fillRect/>
                     </a:stretch>
@@ -6629,35 +7350,35 @@
       <w:pPr>
         <w:pStyle w:val="Titre1"/>
       </w:pPr>
-      <w:bookmarkStart w:id="31" w:name="_Toc73306255"/>
-      <w:bookmarkStart w:id="32" w:name="_Toc73306666"/>
-      <w:r>
+      <w:bookmarkStart w:id="30" w:name="_Toc73306255"/>
+      <w:bookmarkStart w:id="31" w:name="_Toc73306666"/>
+      <w:r>
+        <w:t>ANNEXE</w:t>
+      </w:r>
+      <w:r>
+        <w:t xml:space="preserve"> 3 – Classes statiques </w:t>
+      </w:r>
+      <w:r>
+        <w:t>« </w:t>
+      </w:r>
+      <w:r>
+        <w:t>externes</w:t>
+      </w:r>
+      <w:r>
+        <w:t> »</w:t>
+      </w:r>
+      <w:bookmarkEnd w:id="30"/>
+      <w:bookmarkEnd w:id="31"/>
+    </w:p>
+    <w:p>
+      <w:pPr>
+        <w:jc w:val="center"/>
+      </w:pPr>
+      <w:r>
+        <w:rPr>
+          <w:noProof/>
+        </w:rPr>
         <w:lastRenderedPageBreak/>
-        <w:t>ANNEXE</w:t>
-      </w:r>
-      <w:r>
-        <w:t xml:space="preserve"> 3 – Classes statiques </w:t>
-      </w:r>
-      <w:r>
-        <w:t>« </w:t>
-      </w:r>
-      <w:r>
-        <w:t>externes</w:t>
-      </w:r>
-      <w:r>
-        <w:t> »</w:t>
-      </w:r>
-      <w:bookmarkEnd w:id="31"/>
-      <w:bookmarkEnd w:id="32"/>
-    </w:p>
-    <w:p>
-      <w:pPr>
-        <w:jc w:val="center"/>
-      </w:pPr>
-      <w:r>
-        <w:rPr>
-          <w:noProof/>
-        </w:rPr>
         <w:drawing>
           <wp:inline distT="0" distB="0" distL="0" distR="0" wp14:anchorId="24EDB06D" wp14:editId="2C5386DC">
             <wp:extent cx="5760720" cy="3013075"/>
@@ -6674,7 +7395,7 @@
                     <pic:cNvPicPr/>
                   </pic:nvPicPr>
                   <pic:blipFill>
-                    <a:blip r:embed="rId23"/>
+                    <a:blip r:embed="rId24"/>
                     <a:stretch>
                       <a:fillRect/>
                     </a:stretch>
@@ -6791,7 +7512,6 @@
     <w:p>
       <w:pPr>
         <w:pStyle w:val="Titre"/>
-        <w:ind w:firstLine="708"/>
         <w:rPr>
           <w:caps w:val="0"/>
           <w:sz w:val="44"/>
@@ -6809,6 +7529,7 @@
     <w:p/>
     <w:p/>
     <w:p/>
+    <w:p/>
     <w:p>
       <w:pPr>
         <w:pStyle w:val="Titre"/>
@@ -6881,77 +7602,6 @@
             <wp:extent cx="5760720" cy="3236595"/>
             <wp:effectExtent l="0" t="0" r="0" b="1905"/>
             <wp:docPr id="25" name="Image 25"/>
-            <wp:cNvGraphicFramePr>
-              <a:graphicFrameLocks xmlns:a="http://schemas.openxmlformats.org/drawingml/2006/main" noChangeAspect="1"/>
-            </wp:cNvGraphicFramePr>
-            <a:graphic xmlns:a="http://schemas.openxmlformats.org/drawingml/2006/main">
-              <a:graphicData uri="http://schemas.openxmlformats.org/drawingml/2006/picture">
-                <pic:pic xmlns:pic="http://schemas.openxmlformats.org/drawingml/2006/picture">
-                  <pic:nvPicPr>
-                    <pic:cNvPr id="1" name=""/>
-                    <pic:cNvPicPr/>
-                  </pic:nvPicPr>
-                  <pic:blipFill>
-                    <a:blip r:embed="rId24"/>
-                    <a:stretch>
-                      <a:fillRect/>
-                    </a:stretch>
-                  </pic:blipFill>
-                  <pic:spPr>
-                    <a:xfrm>
-                      <a:off x="0" y="0"/>
-                      <a:ext cx="5760720" cy="3236595"/>
-                    </a:xfrm>
-                    <a:prstGeom prst="rect">
-                      <a:avLst/>
-                    </a:prstGeom>
-                  </pic:spPr>
-                </pic:pic>
-              </a:graphicData>
-            </a:graphic>
-          </wp:inline>
-        </w:drawing>
-      </w:r>
-    </w:p>
-    <w:p>
-      <w:pPr>
-        <w:rPr>
-          <w:sz w:val="24"/>
-          <w:szCs w:val="24"/>
-        </w:rPr>
-      </w:pPr>
-    </w:p>
-    <w:p>
-      <w:pPr>
-        <w:rPr>
-          <w:sz w:val="24"/>
-          <w:szCs w:val="24"/>
-        </w:rPr>
-      </w:pPr>
-      <w:r>
-        <w:rPr>
-          <w:sz w:val="24"/>
-          <w:szCs w:val="24"/>
-        </w:rPr>
-        <w:t>Ajout d’une liste via le gestionnaire :</w:t>
-      </w:r>
-    </w:p>
-    <w:p>
-      <w:pPr>
-        <w:rPr>
-          <w:sz w:val="24"/>
-          <w:szCs w:val="24"/>
-        </w:rPr>
-      </w:pPr>
-      <w:r>
-        <w:rPr>
-          <w:noProof/>
-        </w:rPr>
-        <w:drawing>
-          <wp:inline distT="0" distB="0" distL="0" distR="0" wp14:anchorId="6313D650" wp14:editId="50916ED8">
-            <wp:extent cx="5760720" cy="2914015"/>
-            <wp:effectExtent l="0" t="0" r="0" b="635"/>
-            <wp:docPr id="27" name="Image 27"/>
             <wp:cNvGraphicFramePr>
               <a:graphicFrameLocks xmlns:a="http://schemas.openxmlformats.org/drawingml/2006/main" noChangeAspect="1"/>
             </wp:cNvGraphicFramePr>
@@ -6971,6 +7621,77 @@
                   <pic:spPr>
                     <a:xfrm>
                       <a:off x="0" y="0"/>
+                      <a:ext cx="5760720" cy="3236595"/>
+                    </a:xfrm>
+                    <a:prstGeom prst="rect">
+                      <a:avLst/>
+                    </a:prstGeom>
+                  </pic:spPr>
+                </pic:pic>
+              </a:graphicData>
+            </a:graphic>
+          </wp:inline>
+        </w:drawing>
+      </w:r>
+    </w:p>
+    <w:p>
+      <w:pPr>
+        <w:rPr>
+          <w:sz w:val="24"/>
+          <w:szCs w:val="24"/>
+        </w:rPr>
+      </w:pPr>
+    </w:p>
+    <w:p>
+      <w:pPr>
+        <w:rPr>
+          <w:sz w:val="24"/>
+          <w:szCs w:val="24"/>
+        </w:rPr>
+      </w:pPr>
+      <w:r>
+        <w:rPr>
+          <w:sz w:val="24"/>
+          <w:szCs w:val="24"/>
+        </w:rPr>
+        <w:t>Ajout d’une liste via le gestionnaire :</w:t>
+      </w:r>
+    </w:p>
+    <w:p>
+      <w:pPr>
+        <w:rPr>
+          <w:sz w:val="24"/>
+          <w:szCs w:val="24"/>
+        </w:rPr>
+      </w:pPr>
+      <w:r>
+        <w:rPr>
+          <w:noProof/>
+        </w:rPr>
+        <w:drawing>
+          <wp:inline distT="0" distB="0" distL="0" distR="0" wp14:anchorId="6313D650" wp14:editId="50916ED8">
+            <wp:extent cx="5760720" cy="2914015"/>
+            <wp:effectExtent l="0" t="0" r="0" b="635"/>
+            <wp:docPr id="27" name="Image 27"/>
+            <wp:cNvGraphicFramePr>
+              <a:graphicFrameLocks xmlns:a="http://schemas.openxmlformats.org/drawingml/2006/main" noChangeAspect="1"/>
+            </wp:cNvGraphicFramePr>
+            <a:graphic xmlns:a="http://schemas.openxmlformats.org/drawingml/2006/main">
+              <a:graphicData uri="http://schemas.openxmlformats.org/drawingml/2006/picture">
+                <pic:pic xmlns:pic="http://schemas.openxmlformats.org/drawingml/2006/picture">
+                  <pic:nvPicPr>
+                    <pic:cNvPr id="1" name=""/>
+                    <pic:cNvPicPr/>
+                  </pic:nvPicPr>
+                  <pic:blipFill>
+                    <a:blip r:embed="rId26"/>
+                    <a:stretch>
+                      <a:fillRect/>
+                    </a:stretch>
+                  </pic:blipFill>
+                  <pic:spPr>
+                    <a:xfrm>
+                      <a:off x="0" y="0"/>
                       <a:ext cx="5760720" cy="2914015"/>
                     </a:xfrm>
                     <a:prstGeom prst="rect">
@@ -6985,8 +7706,8 @@
       </w:r>
     </w:p>
     <w:sectPr>
-      <w:headerReference w:type="default" r:id="rId26"/>
-      <w:footerReference w:type="default" r:id="rId27"/>
+      <w:headerReference w:type="default" r:id="rId27"/>
+      <w:footerReference w:type="default" r:id="rId28"/>
       <w:pgSz w:w="11906" w:h="16838"/>
       <w:pgMar w:top="1417" w:right="1417" w:bottom="1417" w:left="1417" w:header="708" w:footer="708" w:gutter="0"/>
       <w:cols w:space="708"/>

</xml_diff>